<commit_message>
Update GScluster User's Manual.docx
</commit_message>
<xml_diff>
--- a/GScluster User's Manual.docx
+++ b/GScluster User's Manual.docx
@@ -1,6 +1,6 @@
 
 <file path=word/document.xml><?xml version="1.0" encoding="utf-8"?>
-<w:document xmlns:wpc="http://schemas.microsoft.com/office/word/2010/wordprocessingCanvas" xmlns:cx="http://schemas.microsoft.com/office/drawing/2014/chartex" xmlns:cx1="http://schemas.microsoft.com/office/drawing/2015/9/8/chartex" xmlns:mc="http://schemas.openxmlformats.org/markup-compatibility/2006" xmlns:o="urn:schemas-microsoft-com:office:office" xmlns:r="http://schemas.openxmlformats.org/officeDocument/2006/relationships" xmlns:m="http://schemas.openxmlformats.org/officeDocument/2006/math" xmlns:v="urn:schemas-microsoft-com:vml" xmlns:wp14="http://schemas.microsoft.com/office/word/2010/wordprocessingDrawing" xmlns:wp="http://schemas.openxmlformats.org/drawingml/2006/wordprocessingDrawing" xmlns:w10="urn:schemas-microsoft-com:office:word" xmlns:w="http://schemas.openxmlformats.org/wordprocessingml/2006/main" xmlns:w14="http://schemas.microsoft.com/office/word/2010/wordml" xmlns:w15="http://schemas.microsoft.com/office/word/2012/wordml" xmlns:w16se="http://schemas.microsoft.com/office/word/2015/wordml/symex" xmlns:wpg="http://schemas.microsoft.com/office/word/2010/wordprocessingGroup" xmlns:wpi="http://schemas.microsoft.com/office/word/2010/wordprocessingInk" xmlns:wne="http://schemas.microsoft.com/office/word/2006/wordml" xmlns:wps="http://schemas.microsoft.com/office/word/2010/wordprocessingShape" mc:Ignorable="w14 w15 w16se wp14">
+<w:document xmlns:wpc="http://schemas.microsoft.com/office/word/2010/wordprocessingCanvas" xmlns:cx="http://schemas.microsoft.com/office/drawing/2014/chartex" xmlns:cx1="http://schemas.microsoft.com/office/drawing/2015/9/8/chartex" xmlns:cx2="http://schemas.microsoft.com/office/drawing/2015/10/21/chartex" xmlns:cx3="http://schemas.microsoft.com/office/drawing/2016/5/9/chartex" xmlns:cx4="http://schemas.microsoft.com/office/drawing/2016/5/10/chartex" xmlns:cx5="http://schemas.microsoft.com/office/drawing/2016/5/11/chartex" xmlns:cx6="http://schemas.microsoft.com/office/drawing/2016/5/12/chartex" xmlns:cx7="http://schemas.microsoft.com/office/drawing/2016/5/13/chartex" xmlns:cx8="http://schemas.microsoft.com/office/drawing/2016/5/14/chartex" xmlns:mc="http://schemas.openxmlformats.org/markup-compatibility/2006" xmlns:aink="http://schemas.microsoft.com/office/drawing/2016/ink" xmlns:am3d="http://schemas.microsoft.com/office/drawing/2017/model3d" xmlns:o="urn:schemas-microsoft-com:office:office" xmlns:r="http://schemas.openxmlformats.org/officeDocument/2006/relationships" xmlns:m="http://schemas.openxmlformats.org/officeDocument/2006/math" xmlns:v="urn:schemas-microsoft-com:vml" xmlns:wp14="http://schemas.microsoft.com/office/word/2010/wordprocessingDrawing" xmlns:wp="http://schemas.openxmlformats.org/drawingml/2006/wordprocessingDrawing" xmlns:w10="urn:schemas-microsoft-com:office:word" xmlns:w="http://schemas.openxmlformats.org/wordprocessingml/2006/main" xmlns:w14="http://schemas.microsoft.com/office/word/2010/wordml" xmlns:w15="http://schemas.microsoft.com/office/word/2012/wordml" xmlns:w16cid="http://schemas.microsoft.com/office/word/2016/wordml/cid" xmlns:w16se="http://schemas.microsoft.com/office/word/2015/wordml/symex" xmlns:wpg="http://schemas.microsoft.com/office/word/2010/wordprocessingGroup" xmlns:wpi="http://schemas.microsoft.com/office/word/2010/wordprocessingInk" xmlns:wne="http://schemas.microsoft.com/office/word/2006/wordml" xmlns:wps="http://schemas.microsoft.com/office/word/2010/wordprocessingShape" mc:Ignorable="w14 w15 w16se w16cid wp14">
   <w:body>
     <w:p>
       <w:pPr>
@@ -14,8 +14,7 @@
         </w:rPr>
       </w:pPr>
       <w:bookmarkStart w:id="0" w:name="_Hlk526792819"/>
-      <w:bookmarkStart w:id="1" w:name="_GoBack"/>
-      <w:bookmarkEnd w:id="1"/>
+      <w:proofErr w:type="spellStart"/>
       <w:r>
         <w:rPr>
           <w:rFonts w:ascii="Arial" w:hAnsi="Arial" w:cs="Arial"/>
@@ -23,7 +22,17 @@
           <w:sz w:val="36"/>
           <w:szCs w:val="20"/>
         </w:rPr>
-        <w:t xml:space="preserve">GScluster </w:t>
+        <w:t>GScluster</w:t>
+      </w:r>
+      <w:proofErr w:type="spellEnd"/>
+      <w:r>
+        <w:rPr>
+          <w:rFonts w:ascii="Arial" w:hAnsi="Arial" w:cs="Arial"/>
+          <w:b/>
+          <w:sz w:val="36"/>
+          <w:szCs w:val="20"/>
+        </w:rPr>
+        <w:t xml:space="preserve"> </w:t>
       </w:r>
       <w:r>
         <w:rPr>
@@ -206,6 +215,7 @@
           <w:szCs w:val="20"/>
         </w:rPr>
       </w:pPr>
+      <w:proofErr w:type="spellStart"/>
       <w:r>
         <w:rPr>
           <w:rFonts w:ascii="Arial" w:hAnsi="Arial" w:cs="Arial" w:hint="eastAsia"/>
@@ -218,7 +228,15 @@
           <w:rFonts w:ascii="Arial" w:hAnsi="Arial" w:cs="Arial"/>
           <w:szCs w:val="20"/>
         </w:rPr>
-        <w:t xml:space="preserve">Scluster is </w:t>
+        <w:t>Scluster</w:t>
+      </w:r>
+      <w:proofErr w:type="spellEnd"/>
+      <w:r>
+        <w:rPr>
+          <w:rFonts w:ascii="Arial" w:hAnsi="Arial" w:cs="Arial"/>
+          <w:szCs w:val="20"/>
+        </w:rPr>
+        <w:t xml:space="preserve"> is </w:t>
       </w:r>
       <w:r>
         <w:rPr>
@@ -246,7 +264,23 @@
           <w:rFonts w:ascii="Arial" w:hAnsi="Arial" w:cs="Arial"/>
           <w:szCs w:val="20"/>
         </w:rPr>
-        <w:t xml:space="preserve"> Github ( </w:t>
+        <w:t xml:space="preserve"> </w:t>
+      </w:r>
+      <w:proofErr w:type="spellStart"/>
+      <w:r>
+        <w:rPr>
+          <w:rFonts w:ascii="Arial" w:hAnsi="Arial" w:cs="Arial"/>
+          <w:szCs w:val="20"/>
+        </w:rPr>
+        <w:t>Github</w:t>
+      </w:r>
+      <w:proofErr w:type="spellEnd"/>
+      <w:r>
+        <w:rPr>
+          <w:rFonts w:ascii="Arial" w:hAnsi="Arial" w:cs="Arial"/>
+          <w:szCs w:val="20"/>
+        </w:rPr>
+        <w:t xml:space="preserve"> ( </w:t>
       </w:r>
       <w:hyperlink r:id="rId8" w:history="1">
         <w:r>
@@ -303,7 +337,23 @@
           <w:rFonts w:ascii="Arial" w:hAnsi="Arial" w:cs="Arial"/>
           <w:szCs w:val="20"/>
         </w:rPr>
-        <w:t xml:space="preserve"> run GScluster </w:t>
+        <w:t xml:space="preserve"> run </w:t>
+      </w:r>
+      <w:proofErr w:type="spellStart"/>
+      <w:r>
+        <w:rPr>
+          <w:rFonts w:ascii="Arial" w:hAnsi="Arial" w:cs="Arial"/>
+          <w:szCs w:val="20"/>
+        </w:rPr>
+        <w:t>GScluster</w:t>
+      </w:r>
+      <w:proofErr w:type="spellEnd"/>
+      <w:r>
+        <w:rPr>
+          <w:rFonts w:ascii="Arial" w:hAnsi="Arial" w:cs="Arial"/>
+          <w:szCs w:val="20"/>
+        </w:rPr>
+        <w:t xml:space="preserve"> </w:t>
       </w:r>
       <w:r>
         <w:rPr>
@@ -324,7 +374,15 @@
           <w:rFonts w:ascii="Arial" w:hAnsi="Arial" w:cs="Arial"/>
           <w:szCs w:val="20"/>
         </w:rPr>
-        <w:t>downloadable from Gi</w:t>
+        <w:t xml:space="preserve">downloadable from </w:t>
+      </w:r>
+      <w:proofErr w:type="spellStart"/>
+      <w:r>
+        <w:rPr>
+          <w:rFonts w:ascii="Arial" w:hAnsi="Arial" w:cs="Arial"/>
+          <w:szCs w:val="20"/>
+        </w:rPr>
+        <w:t>Gi</w:t>
       </w:r>
       <w:r>
         <w:rPr>
@@ -333,6 +391,7 @@
         </w:rPr>
         <w:t>thub</w:t>
       </w:r>
+      <w:proofErr w:type="spellEnd"/>
       <w:r>
         <w:rPr>
           <w:rFonts w:ascii="Arial" w:hAnsi="Arial" w:cs="Arial"/>
@@ -379,6 +438,7 @@
         </w:rPr>
         <w:t xml:space="preserve">by using the R function </w:t>
       </w:r>
+      <w:proofErr w:type="spellStart"/>
       <w:r>
         <w:rPr>
           <w:rFonts w:ascii="Arial" w:hAnsi="Arial" w:cs="Arial"/>
@@ -387,6 +447,7 @@
         </w:rPr>
         <w:t>DownloadData</w:t>
       </w:r>
+      <w:proofErr w:type="spellEnd"/>
       <w:r>
         <w:rPr>
           <w:rFonts w:ascii="Arial" w:hAnsi="Arial" w:cs="Arial"/>
@@ -419,6 +480,7 @@
         </w:rPr>
         <w:t xml:space="preserve">o install and launch </w:t>
       </w:r>
+      <w:proofErr w:type="spellStart"/>
       <w:r>
         <w:rPr>
           <w:rFonts w:ascii="Arial" w:hAnsi="Arial" w:cs="Arial"/>
@@ -426,6 +488,7 @@
         </w:rPr>
         <w:t>GScluster</w:t>
       </w:r>
+      <w:proofErr w:type="spellEnd"/>
       <w:r>
         <w:rPr>
           <w:rFonts w:ascii="Arial" w:hAnsi="Arial" w:cs="Arial"/>
@@ -509,28 +572,28 @@
           <w:color w:val="7030A0"/>
           <w:szCs w:val="20"/>
         </w:rPr>
-        <w:t>(devtools)</w:t>
-      </w:r>
-      <w:r>
-        <w:rPr>
-          <w:rFonts w:ascii="Arial" w:hAnsi="Arial" w:cs="Arial"/>
+        <w:t>(</w:t>
+      </w:r>
+      <w:proofErr w:type="spellStart"/>
+      <w:r>
+        <w:rPr>
+          <w:rFonts w:ascii="Arial" w:hAnsi="Arial" w:cs="Arial" w:hint="eastAsia"/>
           <w:b/>
           <w:color w:val="7030A0"/>
           <w:szCs w:val="20"/>
         </w:rPr>
-        <w:t xml:space="preserve"> # To use install_github command</w:t>
-      </w:r>
-    </w:p>
-    <w:p>
-      <w:pPr>
-        <w:spacing w:line="336" w:lineRule="auto"/>
-        <w:rPr>
-          <w:rFonts w:ascii="Arial" w:hAnsi="Arial" w:cs="Arial"/>
+        <w:t>devtools</w:t>
+      </w:r>
+      <w:proofErr w:type="spellEnd"/>
+      <w:r>
+        <w:rPr>
+          <w:rFonts w:ascii="Arial" w:hAnsi="Arial" w:cs="Arial" w:hint="eastAsia"/>
           <w:b/>
           <w:color w:val="7030A0"/>
           <w:szCs w:val="20"/>
         </w:rPr>
-      </w:pPr>
+        <w:t>)</w:t>
+      </w:r>
       <w:r>
         <w:rPr>
           <w:rFonts w:ascii="Arial" w:hAnsi="Arial" w:cs="Arial"/>
@@ -538,19 +601,19 @@
           <w:color w:val="7030A0"/>
           <w:szCs w:val="20"/>
         </w:rPr>
-        <w:t>&gt; install_github("unistbig/GScluster ") # install GScluster</w:t>
-      </w:r>
-    </w:p>
-    <w:p>
-      <w:pPr>
-        <w:spacing w:line="336" w:lineRule="auto"/>
+        <w:t xml:space="preserve"> # To use </w:t>
+      </w:r>
+      <w:proofErr w:type="spellStart"/>
+      <w:r>
         <w:rPr>
           <w:rFonts w:ascii="Arial" w:hAnsi="Arial" w:cs="Arial"/>
           <w:b/>
           <w:color w:val="7030A0"/>
           <w:szCs w:val="20"/>
         </w:rPr>
-      </w:pPr>
+        <w:t>install_github</w:t>
+      </w:r>
+      <w:proofErr w:type="spellEnd"/>
       <w:r>
         <w:rPr>
           <w:rFonts w:ascii="Arial" w:hAnsi="Arial" w:cs="Arial"/>
@@ -558,7 +621,169 @@
           <w:color w:val="7030A0"/>
           <w:szCs w:val="20"/>
         </w:rPr>
-        <w:t xml:space="preserve">&gt; library(GScluster) </w:t>
+        <w:t xml:space="preserve"> command</w:t>
+      </w:r>
+    </w:p>
+    <w:p>
+      <w:pPr>
+        <w:spacing w:line="336" w:lineRule="auto"/>
+        <w:rPr>
+          <w:rFonts w:ascii="Arial" w:hAnsi="Arial" w:cs="Arial"/>
+          <w:b/>
+          <w:color w:val="7030A0"/>
+          <w:szCs w:val="20"/>
+        </w:rPr>
+      </w:pPr>
+      <w:r>
+        <w:rPr>
+          <w:rFonts w:ascii="Arial" w:hAnsi="Arial" w:cs="Arial"/>
+          <w:b/>
+          <w:color w:val="7030A0"/>
+          <w:szCs w:val="20"/>
+        </w:rPr>
+        <w:t xml:space="preserve">&gt; </w:t>
+      </w:r>
+      <w:proofErr w:type="spellStart"/>
+      <w:r>
+        <w:rPr>
+          <w:rFonts w:ascii="Arial" w:hAnsi="Arial" w:cs="Arial"/>
+          <w:b/>
+          <w:color w:val="7030A0"/>
+          <w:szCs w:val="20"/>
+        </w:rPr>
+        <w:t>install_</w:t>
+      </w:r>
+      <w:proofErr w:type="gramStart"/>
+      <w:r>
+        <w:rPr>
+          <w:rFonts w:ascii="Arial" w:hAnsi="Arial" w:cs="Arial"/>
+          <w:b/>
+          <w:color w:val="7030A0"/>
+          <w:szCs w:val="20"/>
+        </w:rPr>
+        <w:t>github</w:t>
+      </w:r>
+      <w:proofErr w:type="spellEnd"/>
+      <w:r>
+        <w:rPr>
+          <w:rFonts w:ascii="Arial" w:hAnsi="Arial" w:cs="Arial"/>
+          <w:b/>
+          <w:color w:val="7030A0"/>
+          <w:szCs w:val="20"/>
+        </w:rPr>
+        <w:t>(</w:t>
+      </w:r>
+      <w:proofErr w:type="gramEnd"/>
+      <w:r>
+        <w:rPr>
+          <w:rFonts w:ascii="Arial" w:hAnsi="Arial" w:cs="Arial"/>
+          <w:b/>
+          <w:color w:val="7030A0"/>
+          <w:szCs w:val="20"/>
+        </w:rPr>
+        <w:t>"</w:t>
+      </w:r>
+      <w:proofErr w:type="spellStart"/>
+      <w:r>
+        <w:rPr>
+          <w:rFonts w:ascii="Arial" w:hAnsi="Arial" w:cs="Arial"/>
+          <w:b/>
+          <w:color w:val="7030A0"/>
+          <w:szCs w:val="20"/>
+        </w:rPr>
+        <w:t>unistbig</w:t>
+      </w:r>
+      <w:proofErr w:type="spellEnd"/>
+      <w:r>
+        <w:rPr>
+          <w:rFonts w:ascii="Arial" w:hAnsi="Arial" w:cs="Arial"/>
+          <w:b/>
+          <w:color w:val="7030A0"/>
+          <w:szCs w:val="20"/>
+        </w:rPr>
+        <w:t>/</w:t>
+      </w:r>
+      <w:proofErr w:type="spellStart"/>
+      <w:r>
+        <w:rPr>
+          <w:rFonts w:ascii="Arial" w:hAnsi="Arial" w:cs="Arial"/>
+          <w:b/>
+          <w:color w:val="7030A0"/>
+          <w:szCs w:val="20"/>
+        </w:rPr>
+        <w:t>GScluster</w:t>
+      </w:r>
+      <w:proofErr w:type="spellEnd"/>
+      <w:r>
+        <w:rPr>
+          <w:rFonts w:ascii="Arial" w:hAnsi="Arial" w:cs="Arial"/>
+          <w:b/>
+          <w:color w:val="7030A0"/>
+          <w:szCs w:val="20"/>
+        </w:rPr>
+        <w:t xml:space="preserve"> ") # install </w:t>
+      </w:r>
+      <w:proofErr w:type="spellStart"/>
+      <w:r>
+        <w:rPr>
+          <w:rFonts w:ascii="Arial" w:hAnsi="Arial" w:cs="Arial"/>
+          <w:b/>
+          <w:color w:val="7030A0"/>
+          <w:szCs w:val="20"/>
+        </w:rPr>
+        <w:t>GScluster</w:t>
+      </w:r>
+      <w:proofErr w:type="spellEnd"/>
+    </w:p>
+    <w:p>
+      <w:pPr>
+        <w:spacing w:line="336" w:lineRule="auto"/>
+        <w:rPr>
+          <w:rFonts w:ascii="Arial" w:hAnsi="Arial" w:cs="Arial"/>
+          <w:b/>
+          <w:color w:val="7030A0"/>
+          <w:szCs w:val="20"/>
+        </w:rPr>
+      </w:pPr>
+      <w:r>
+        <w:rPr>
+          <w:rFonts w:ascii="Arial" w:hAnsi="Arial" w:cs="Arial"/>
+          <w:b/>
+          <w:color w:val="7030A0"/>
+          <w:szCs w:val="20"/>
+        </w:rPr>
+        <w:t xml:space="preserve">&gt; </w:t>
+      </w:r>
+      <w:proofErr w:type="gramStart"/>
+      <w:r>
+        <w:rPr>
+          <w:rFonts w:ascii="Arial" w:hAnsi="Arial" w:cs="Arial"/>
+          <w:b/>
+          <w:color w:val="7030A0"/>
+          <w:szCs w:val="20"/>
+        </w:rPr>
+        <w:t>library(</w:t>
+      </w:r>
+      <w:proofErr w:type="spellStart"/>
+      <w:proofErr w:type="gramEnd"/>
+      <w:r>
+        <w:rPr>
+          <w:rFonts w:ascii="Arial" w:hAnsi="Arial" w:cs="Arial"/>
+          <w:b/>
+          <w:color w:val="7030A0"/>
+          <w:szCs w:val="20"/>
+        </w:rPr>
+        <w:t>GScluster</w:t>
+      </w:r>
+      <w:proofErr w:type="spellEnd"/>
+      <w:r>
+        <w:rPr>
+          <w:rFonts w:ascii="Arial" w:hAnsi="Arial" w:cs="Arial"/>
+          <w:b/>
+          <w:color w:val="7030A0"/>
+          <w:szCs w:val="20"/>
+        </w:rPr>
+        <w:t xml:space="preserve">) </w:t>
       </w:r>
     </w:p>
     <w:p>
@@ -580,7 +805,38 @@
           <w:color w:val="7030A0"/>
           <w:szCs w:val="20"/>
         </w:rPr>
-        <w:t>&gt; GScluster()</w:t>
+        <w:t xml:space="preserve">&gt; </w:t>
+      </w:r>
+      <w:proofErr w:type="spellStart"/>
+      <w:proofErr w:type="gramStart"/>
+      <w:r>
+        <w:rPr>
+          <w:rFonts w:ascii="Arial" w:hAnsi="Arial" w:cs="Arial"/>
+          <w:b/>
+          <w:color w:val="7030A0"/>
+          <w:szCs w:val="20"/>
+        </w:rPr>
+        <w:t>GScluster</w:t>
+      </w:r>
+      <w:proofErr w:type="spellEnd"/>
+      <w:r>
+        <w:rPr>
+          <w:rFonts w:ascii="Arial" w:hAnsi="Arial" w:cs="Arial"/>
+          <w:b/>
+          <w:color w:val="7030A0"/>
+          <w:szCs w:val="20"/>
+        </w:rPr>
+        <w:t>(</w:t>
+      </w:r>
+      <w:proofErr w:type="gramEnd"/>
+      <w:r>
+        <w:rPr>
+          <w:rFonts w:ascii="Arial" w:hAnsi="Arial" w:cs="Arial"/>
+          <w:b/>
+          <w:color w:val="7030A0"/>
+          <w:szCs w:val="20"/>
+        </w:rPr>
+        <w:t>)</w:t>
       </w:r>
     </w:p>
     <w:p>
@@ -712,14 +968,32 @@
           <w:b/>
           <w:szCs w:val="20"/>
         </w:rPr>
-        <w:t>the new version of the library ‘rcytoscapejs’</w:t>
-      </w:r>
+        <w:t>the new version of the library ‘</w:t>
+      </w:r>
+      <w:proofErr w:type="spellStart"/>
       <w:r>
         <w:rPr>
           <w:rFonts w:ascii="Arial" w:hAnsi="Arial" w:cs="Arial"/>
           <w:b/>
           <w:szCs w:val="20"/>
         </w:rPr>
+        <w:t>rcytoscapejs</w:t>
+      </w:r>
+      <w:proofErr w:type="spellEnd"/>
+      <w:r>
+        <w:rPr>
+          <w:rFonts w:ascii="Arial" w:hAnsi="Arial" w:cs="Arial"/>
+          <w:b/>
+          <w:szCs w:val="20"/>
+        </w:rPr>
+        <w:t>’</w:t>
+      </w:r>
+      <w:r>
+        <w:rPr>
+          <w:rFonts w:ascii="Arial" w:hAnsi="Arial" w:cs="Arial"/>
+          <w:b/>
+          <w:szCs w:val="20"/>
+        </w:rPr>
         <w:t xml:space="preserve"> is</w:t>
       </w:r>
       <w:r>
@@ -778,6 +1052,7 @@
         </w:rPr>
         <w:t>‘</w:t>
       </w:r>
+      <w:proofErr w:type="spellStart"/>
       <w:r>
         <w:rPr>
           <w:rFonts w:ascii="Arial" w:hAnsi="Arial" w:cs="Arial"/>
@@ -786,6 +1061,7 @@
         </w:rPr>
         <w:t>rcytoscapejs</w:t>
       </w:r>
+      <w:proofErr w:type="spellEnd"/>
       <w:r>
         <w:rPr>
           <w:rFonts w:ascii="Arial" w:hAnsi="Arial" w:cs="Arial"/>
@@ -856,12 +1132,21 @@
         <w:spacing w:line="336" w:lineRule="auto"/>
         <w:ind w:leftChars="0" w:left="0"/>
       </w:pPr>
-      <w:r>
-        <w:rPr>
-          <w:rFonts w:ascii="Arial" w:hAnsi="Arial" w:cs="Arial"/>
-          <w:szCs w:val="20"/>
-        </w:rPr>
-        <w:t xml:space="preserve">GScluster takes </w:t>
+      <w:proofErr w:type="spellStart"/>
+      <w:r>
+        <w:rPr>
+          <w:rFonts w:ascii="Arial" w:hAnsi="Arial" w:cs="Arial"/>
+          <w:szCs w:val="20"/>
+        </w:rPr>
+        <w:t>GScluster</w:t>
+      </w:r>
+      <w:proofErr w:type="spellEnd"/>
+      <w:r>
+        <w:rPr>
+          <w:rFonts w:ascii="Arial" w:hAnsi="Arial" w:cs="Arial"/>
+          <w:szCs w:val="20"/>
+        </w:rPr>
+        <w:t xml:space="preserve"> takes </w:t>
       </w:r>
       <w:r>
         <w:rPr>
@@ -896,7 +1181,23 @@
           <w:rFonts w:ascii="Arial" w:hAnsi="Arial" w:cs="Arial"/>
           <w:szCs w:val="20"/>
         </w:rPr>
-        <w:t>be gene symbols when using the default STRING data, but other kinds of gene names can be used if the corresponding customized data (GSAresult and network data) are used.</w:t>
+        <w:t>be gene symbols when using the default STRING data, but other kinds of gene names can be used if the corresponding customized data (</w:t>
+      </w:r>
+      <w:proofErr w:type="spellStart"/>
+      <w:r>
+        <w:rPr>
+          <w:rFonts w:ascii="Arial" w:hAnsi="Arial" w:cs="Arial"/>
+          <w:szCs w:val="20"/>
+        </w:rPr>
+        <w:t>GSAresult</w:t>
+      </w:r>
+      <w:proofErr w:type="spellEnd"/>
+      <w:r>
+        <w:rPr>
+          <w:rFonts w:ascii="Arial" w:hAnsi="Arial" w:cs="Arial"/>
+          <w:szCs w:val="20"/>
+        </w:rPr>
+        <w:t xml:space="preserve"> and network data) are used.</w:t>
       </w:r>
     </w:p>
     <w:p>
@@ -913,9 +1214,11 @@
           <w:szCs w:val="20"/>
         </w:rPr>
       </w:pPr>
+      <w:proofErr w:type="spellStart"/>
       <w:r>
         <w:t>GSAresult</w:t>
       </w:r>
+      <w:proofErr w:type="spellEnd"/>
       <w:r>
         <w:rPr>
           <w:rFonts w:ascii="Arial" w:hAnsi="Arial" w:cs="Arial"/>
@@ -1011,12 +1314,21 @@
           <w:szCs w:val="20"/>
         </w:rPr>
       </w:pPr>
-      <w:r>
-        <w:rPr>
-          <w:rFonts w:ascii="Arial" w:hAnsi="Arial" w:cs="Arial"/>
-          <w:szCs w:val="20"/>
-        </w:rPr>
-        <w:t>Geneset Name</w:t>
+      <w:proofErr w:type="spellStart"/>
+      <w:r>
+        <w:rPr>
+          <w:rFonts w:ascii="Arial" w:hAnsi="Arial" w:cs="Arial"/>
+          <w:szCs w:val="20"/>
+        </w:rPr>
+        <w:t>Geneset</w:t>
+      </w:r>
+      <w:proofErr w:type="spellEnd"/>
+      <w:r>
+        <w:rPr>
+          <w:rFonts w:ascii="Arial" w:hAnsi="Arial" w:cs="Arial"/>
+          <w:szCs w:val="20"/>
+        </w:rPr>
+        <w:t xml:space="preserve"> Name</w:t>
       </w:r>
       <w:r>
         <w:rPr>
@@ -1050,6 +1362,7 @@
           <w:szCs w:val="20"/>
         </w:rPr>
       </w:pPr>
+      <w:proofErr w:type="spellStart"/>
       <w:r>
         <w:rPr>
           <w:rFonts w:ascii="Arial" w:hAnsi="Arial" w:cs="Arial" w:hint="eastAsia"/>
@@ -1064,6 +1377,7 @@
         </w:rPr>
         <w:t>enelist</w:t>
       </w:r>
+      <w:proofErr w:type="spellEnd"/>
       <w:r>
         <w:rPr>
           <w:rFonts w:ascii="Arial" w:hAnsi="Arial" w:cs="Arial"/>
@@ -1090,6 +1404,7 @@
           <w:szCs w:val="20"/>
         </w:rPr>
       </w:pPr>
+      <w:proofErr w:type="spellStart"/>
       <w:r>
         <w:rPr>
           <w:rFonts w:ascii="Arial" w:hAnsi="Arial" w:cs="Arial" w:hint="eastAsia"/>
@@ -1102,7 +1417,15 @@
           <w:rFonts w:ascii="Arial" w:hAnsi="Arial" w:cs="Arial"/>
           <w:szCs w:val="20"/>
         </w:rPr>
-        <w:t>values: S</w:t>
+        <w:t>values</w:t>
+      </w:r>
+      <w:proofErr w:type="spellEnd"/>
+      <w:r>
+        <w:rPr>
+          <w:rFonts w:ascii="Arial" w:hAnsi="Arial" w:cs="Arial"/>
+          <w:szCs w:val="20"/>
+        </w:rPr>
+        <w:t>: S</w:t>
       </w:r>
       <w:r>
         <w:rPr>
@@ -1247,6 +1570,7 @@
                 <w:szCs w:val="22"/>
               </w:rPr>
             </w:pPr>
+            <w:proofErr w:type="spellStart"/>
             <w:r>
               <w:rPr>
                 <w:rFonts w:ascii="맑은 고딕" w:eastAsia="맑은 고딕" w:hAnsi="맑은 고딕" w:cs="굴림" w:hint="eastAsia"/>
@@ -1259,6 +1583,7 @@
               </w:rPr>
               <w:t>GeneList</w:t>
             </w:r>
+            <w:proofErr w:type="spellEnd"/>
           </w:p>
         </w:tc>
         <w:tc>
@@ -1292,6 +1617,7 @@
                 <w:szCs w:val="22"/>
               </w:rPr>
             </w:pPr>
+            <w:proofErr w:type="spellStart"/>
             <w:r>
               <w:rPr>
                 <w:rFonts w:ascii="맑은 고딕" w:eastAsia="맑은 고딕" w:hAnsi="맑은 고딕" w:cs="굴림" w:hint="eastAsia"/>
@@ -1304,6 +1630,7 @@
               </w:rPr>
               <w:t>Qvalues</w:t>
             </w:r>
+            <w:proofErr w:type="spellEnd"/>
           </w:p>
         </w:tc>
         <w:tc>
@@ -1394,6 +1721,7 @@
                 <w:szCs w:val="22"/>
               </w:rPr>
             </w:pPr>
+            <w:proofErr w:type="spellStart"/>
             <w:r>
               <w:rPr>
                 <w:rFonts w:ascii="맑은 고딕" w:eastAsia="맑은 고딕" w:hAnsi="맑은 고딕" w:cs="굴림" w:hint="eastAsia"/>
@@ -1404,6 +1732,7 @@
               </w:rPr>
               <w:t>GenesetA</w:t>
             </w:r>
+            <w:proofErr w:type="spellEnd"/>
           </w:p>
         </w:tc>
         <w:tc>
@@ -1569,6 +1898,7 @@
                 <w:szCs w:val="22"/>
               </w:rPr>
             </w:pPr>
+            <w:proofErr w:type="spellStart"/>
             <w:r>
               <w:rPr>
                 <w:rFonts w:ascii="맑은 고딕" w:eastAsia="맑은 고딕" w:hAnsi="맑은 고딕" w:cs="굴림" w:hint="eastAsia"/>
@@ -1579,6 +1909,7 @@
               </w:rPr>
               <w:t>GenesetB</w:t>
             </w:r>
+            <w:proofErr w:type="spellEnd"/>
           </w:p>
         </w:tc>
         <w:tc>
@@ -1744,6 +2075,7 @@
                 <w:szCs w:val="22"/>
               </w:rPr>
             </w:pPr>
+            <w:proofErr w:type="spellStart"/>
             <w:r>
               <w:rPr>
                 <w:rFonts w:ascii="맑은 고딕" w:eastAsia="맑은 고딕" w:hAnsi="맑은 고딕" w:cs="굴림" w:hint="eastAsia"/>
@@ -1754,6 +2086,7 @@
               </w:rPr>
               <w:t>GenesetC</w:t>
             </w:r>
+            <w:proofErr w:type="spellEnd"/>
           </w:p>
         </w:tc>
         <w:tc>
@@ -1919,6 +2252,7 @@
                 <w:szCs w:val="22"/>
               </w:rPr>
             </w:pPr>
+            <w:proofErr w:type="spellStart"/>
             <w:r>
               <w:rPr>
                 <w:rFonts w:ascii="맑은 고딕" w:eastAsia="맑은 고딕" w:hAnsi="맑은 고딕" w:cs="굴림" w:hint="eastAsia"/>
@@ -1929,6 +2263,7 @@
               </w:rPr>
               <w:t>GenesetD</w:t>
             </w:r>
+            <w:proofErr w:type="spellEnd"/>
           </w:p>
         </w:tc>
         <w:tc>
@@ -2171,6 +2506,7 @@
         </w:rPr>
         <w:t xml:space="preserve">xample for </w:t>
       </w:r>
+      <w:proofErr w:type="spellStart"/>
       <w:r>
         <w:rPr>
           <w:rFonts w:ascii="Arial" w:hAnsi="Arial" w:cs="Arial"/>
@@ -2178,6 +2514,7 @@
         </w:rPr>
         <w:t>gsFile</w:t>
       </w:r>
+      <w:proofErr w:type="spellEnd"/>
       <w:r>
         <w:rPr>
           <w:rFonts w:ascii="Arial" w:hAnsi="Arial" w:cs="Arial"/>
@@ -2197,7 +2534,15 @@
           <w:rFonts w:ascii="Arial" w:hAnsi="Arial" w:cs="Arial"/>
           <w:szCs w:val="20"/>
         </w:rPr>
-        <w:t>eader exists and Gene</w:t>
+        <w:t xml:space="preserve">eader exists and </w:t>
+      </w:r>
+      <w:proofErr w:type="spellStart"/>
+      <w:r>
+        <w:rPr>
+          <w:rFonts w:ascii="Arial" w:hAnsi="Arial" w:cs="Arial"/>
+          <w:szCs w:val="20"/>
+        </w:rPr>
+        <w:t>Gene</w:t>
       </w:r>
       <w:r>
         <w:rPr>
@@ -2206,6 +2551,7 @@
         </w:rPr>
         <w:t>List</w:t>
       </w:r>
+      <w:proofErr w:type="spellEnd"/>
       <w:r>
         <w:rPr>
           <w:rFonts w:ascii="Arial" w:hAnsi="Arial" w:cs="Arial"/>
@@ -2267,6 +2613,7 @@
           <w:szCs w:val="20"/>
         </w:rPr>
       </w:pPr>
+      <w:proofErr w:type="spellStart"/>
       <w:r>
         <w:rPr>
           <w:rFonts w:ascii="Arial" w:hAnsi="Arial" w:cs="Arial"/>
@@ -2274,6 +2621,7 @@
         </w:rPr>
         <w:t>GeneScores</w:t>
       </w:r>
+      <w:proofErr w:type="spellEnd"/>
       <w:r>
         <w:rPr>
           <w:rFonts w:ascii="Arial" w:hAnsi="Arial" w:cs="Arial"/>
@@ -4038,8 +4386,120 @@
           <w:rFonts w:ascii="Arial" w:hAnsi="Arial" w:cs="Arial"/>
           <w:szCs w:val="20"/>
         </w:rPr>
-        <w:t>Possible value is (A)rabidopsis, (C)elegans, (E).coli, (F)ly, (H)uman, (M)ouse, (R)at, (Y)east, (Z)ebrafish</w:t>
-      </w:r>
+        <w:t>Possible value is (A)</w:t>
+      </w:r>
+      <w:proofErr w:type="spellStart"/>
+      <w:r>
+        <w:rPr>
+          <w:rFonts w:ascii="Arial" w:hAnsi="Arial" w:cs="Arial"/>
+          <w:szCs w:val="20"/>
+        </w:rPr>
+        <w:t>rabidopsis</w:t>
+      </w:r>
+      <w:proofErr w:type="spellEnd"/>
+      <w:r>
+        <w:rPr>
+          <w:rFonts w:ascii="Arial" w:hAnsi="Arial" w:cs="Arial"/>
+          <w:szCs w:val="20"/>
+        </w:rPr>
+        <w:t>, (C)elegans, (E</w:t>
+      </w:r>
+      <w:proofErr w:type="gramStart"/>
+      <w:r>
+        <w:rPr>
+          <w:rFonts w:ascii="Arial" w:hAnsi="Arial" w:cs="Arial"/>
+          <w:szCs w:val="20"/>
+        </w:rPr>
+        <w:t>).coli</w:t>
+      </w:r>
+      <w:proofErr w:type="gramEnd"/>
+      <w:r>
+        <w:rPr>
+          <w:rFonts w:ascii="Arial" w:hAnsi="Arial" w:cs="Arial"/>
+          <w:szCs w:val="20"/>
+        </w:rPr>
+        <w:t>, (F)</w:t>
+      </w:r>
+      <w:proofErr w:type="spellStart"/>
+      <w:r>
+        <w:rPr>
+          <w:rFonts w:ascii="Arial" w:hAnsi="Arial" w:cs="Arial"/>
+          <w:szCs w:val="20"/>
+        </w:rPr>
+        <w:t>ly</w:t>
+      </w:r>
+      <w:proofErr w:type="spellEnd"/>
+      <w:r>
+        <w:rPr>
+          <w:rFonts w:ascii="Arial" w:hAnsi="Arial" w:cs="Arial"/>
+          <w:szCs w:val="20"/>
+        </w:rPr>
+        <w:t>, (H)</w:t>
+      </w:r>
+      <w:proofErr w:type="spellStart"/>
+      <w:r>
+        <w:rPr>
+          <w:rFonts w:ascii="Arial" w:hAnsi="Arial" w:cs="Arial"/>
+          <w:szCs w:val="20"/>
+        </w:rPr>
+        <w:t>uman</w:t>
+      </w:r>
+      <w:proofErr w:type="spellEnd"/>
+      <w:r>
+        <w:rPr>
+          <w:rFonts w:ascii="Arial" w:hAnsi="Arial" w:cs="Arial"/>
+          <w:szCs w:val="20"/>
+        </w:rPr>
+        <w:t>,</w:t>
+      </w:r>
+      <w:r>
+        <w:rPr>
+          <w:rFonts w:ascii="Arial" w:hAnsi="Arial" w:cs="Arial"/>
+          <w:szCs w:val="20"/>
+        </w:rPr>
+        <w:t xml:space="preserve"> R(I)</w:t>
+      </w:r>
+      <w:proofErr w:type="spellStart"/>
+      <w:r>
+        <w:rPr>
+          <w:rFonts w:ascii="Arial" w:hAnsi="Arial" w:cs="Arial"/>
+          <w:szCs w:val="20"/>
+        </w:rPr>
+        <w:t>ce</w:t>
+      </w:r>
+      <w:proofErr w:type="spellEnd"/>
+      <w:r>
+        <w:rPr>
+          <w:rFonts w:ascii="Arial" w:hAnsi="Arial" w:cs="Arial"/>
+          <w:szCs w:val="20"/>
+        </w:rPr>
+        <w:t xml:space="preserve"> (M)</w:t>
+      </w:r>
+      <w:proofErr w:type="spellStart"/>
+      <w:r>
+        <w:rPr>
+          <w:rFonts w:ascii="Arial" w:hAnsi="Arial" w:cs="Arial"/>
+          <w:szCs w:val="20"/>
+        </w:rPr>
+        <w:t>ouse</w:t>
+      </w:r>
+      <w:proofErr w:type="spellEnd"/>
+      <w:r>
+        <w:rPr>
+          <w:rFonts w:ascii="Arial" w:hAnsi="Arial" w:cs="Arial"/>
+          <w:szCs w:val="20"/>
+        </w:rPr>
+        <w:t>, (R)at, (Y)east, (Z)</w:t>
+      </w:r>
+      <w:proofErr w:type="spellStart"/>
+      <w:r>
+        <w:rPr>
+          <w:rFonts w:ascii="Arial" w:hAnsi="Arial" w:cs="Arial"/>
+          <w:szCs w:val="20"/>
+        </w:rPr>
+        <w:t>ebrafish</w:t>
+      </w:r>
+      <w:proofErr w:type="spellEnd"/>
     </w:p>
     <w:p>
       <w:pPr>
@@ -4085,7 +4545,23 @@
           <w:rFonts w:ascii="Arial" w:hAnsi="Arial" w:cs="Arial"/>
           <w:szCs w:val="20"/>
         </w:rPr>
-        <w:t xml:space="preserve">the network weighting value for pMM distance </w:t>
+        <w:t xml:space="preserve">the network weighting value for </w:t>
+      </w:r>
+      <w:proofErr w:type="spellStart"/>
+      <w:r>
+        <w:rPr>
+          <w:rFonts w:ascii="Arial" w:hAnsi="Arial" w:cs="Arial"/>
+          <w:szCs w:val="20"/>
+        </w:rPr>
+        <w:t>pMM</w:t>
+      </w:r>
+      <w:proofErr w:type="spellEnd"/>
+      <w:r>
+        <w:rPr>
+          <w:rFonts w:ascii="Arial" w:hAnsi="Arial" w:cs="Arial"/>
+          <w:szCs w:val="20"/>
+        </w:rPr>
+        <w:t xml:space="preserve"> distance </w:t>
       </w:r>
       <w:r>
         <w:rPr>
@@ -4122,12 +4598,21 @@
         </w:rPr>
         <w:t xml:space="preserve">f Alpha is 0, </w:t>
       </w:r>
-      <w:r>
-        <w:rPr>
-          <w:rFonts w:ascii="Arial" w:hAnsi="Arial" w:cs="Arial"/>
-          <w:szCs w:val="20"/>
-        </w:rPr>
-        <w:t>pMM and MM have the same values</w:t>
+      <w:proofErr w:type="spellStart"/>
+      <w:r>
+        <w:rPr>
+          <w:rFonts w:ascii="Arial" w:hAnsi="Arial" w:cs="Arial"/>
+          <w:szCs w:val="20"/>
+        </w:rPr>
+        <w:t>pMM</w:t>
+      </w:r>
+      <w:proofErr w:type="spellEnd"/>
+      <w:r>
+        <w:rPr>
+          <w:rFonts w:ascii="Arial" w:hAnsi="Arial" w:cs="Arial"/>
+          <w:szCs w:val="20"/>
+        </w:rPr>
+        <w:t xml:space="preserve"> and MM have the same values</w:t>
       </w:r>
       <w:r>
         <w:rPr>
@@ -4162,12 +4647,21 @@
           <w:szCs w:val="20"/>
         </w:rPr>
       </w:pPr>
-      <w:r>
-        <w:rPr>
-          <w:rFonts w:ascii="Arial" w:hAnsi="Arial" w:cs="Arial"/>
-          <w:szCs w:val="20"/>
-        </w:rPr>
-        <w:t xml:space="preserve">GsQCutoff: numeric value between 0 </w:t>
+      <w:proofErr w:type="spellStart"/>
+      <w:r>
+        <w:rPr>
+          <w:rFonts w:ascii="Arial" w:hAnsi="Arial" w:cs="Arial"/>
+          <w:szCs w:val="20"/>
+        </w:rPr>
+        <w:t>GsQCutoff</w:t>
+      </w:r>
+      <w:proofErr w:type="spellEnd"/>
+      <w:r>
+        <w:rPr>
+          <w:rFonts w:ascii="Arial" w:hAnsi="Arial" w:cs="Arial"/>
+          <w:szCs w:val="20"/>
+        </w:rPr>
+        <w:t xml:space="preserve">: numeric value between 0 </w:t>
       </w:r>
       <w:r>
         <w:rPr>
@@ -4271,6 +4765,8 @@
         </w:rPr>
         <w:t>sets with a</w:t>
       </w:r>
+      <w:bookmarkStart w:id="1" w:name="_GoBack"/>
+      <w:bookmarkEnd w:id="1"/>
       <w:r>
         <w:rPr>
           <w:rFonts w:ascii="Arial" w:hAnsi="Arial" w:cs="Arial"/>
@@ -4332,12 +4828,30 @@
           <w:szCs w:val="20"/>
         </w:rPr>
       </w:pPr>
-      <w:r>
-        <w:rPr>
-          <w:rFonts w:ascii="Arial" w:hAnsi="Arial" w:cs="Arial"/>
-          <w:szCs w:val="20"/>
-        </w:rPr>
-        <w:t xml:space="preserve">GQCutoff : numeric value between 0 </w:t>
+      <w:proofErr w:type="spellStart"/>
+      <w:proofErr w:type="gramStart"/>
+      <w:r>
+        <w:rPr>
+          <w:rFonts w:ascii="Arial" w:hAnsi="Arial" w:cs="Arial"/>
+          <w:szCs w:val="20"/>
+        </w:rPr>
+        <w:t>GQCutoff</w:t>
+      </w:r>
+      <w:proofErr w:type="spellEnd"/>
+      <w:r>
+        <w:rPr>
+          <w:rFonts w:ascii="Arial" w:hAnsi="Arial" w:cs="Arial"/>
+          <w:szCs w:val="20"/>
+        </w:rPr>
+        <w:t xml:space="preserve"> :</w:t>
+      </w:r>
+      <w:proofErr w:type="gramEnd"/>
+      <w:r>
+        <w:rPr>
+          <w:rFonts w:ascii="Arial" w:hAnsi="Arial" w:cs="Arial"/>
+          <w:szCs w:val="20"/>
+        </w:rPr>
+        <w:t xml:space="preserve"> numeric value between 0 </w:t>
       </w:r>
       <w:r>
         <w:rPr>
@@ -4560,8 +5074,17 @@
           <w:rFonts w:ascii="Arial" w:hAnsi="Arial" w:cs="Arial"/>
           <w:szCs w:val="20"/>
         </w:rPr>
-        <w:t xml:space="preserve"> pMM</w:t>
-      </w:r>
+        <w:t xml:space="preserve"> </w:t>
+      </w:r>
+      <w:proofErr w:type="spellStart"/>
+      <w:r>
+        <w:rPr>
+          <w:rFonts w:ascii="Arial" w:hAnsi="Arial" w:cs="Arial"/>
+          <w:szCs w:val="20"/>
+        </w:rPr>
+        <w:t>pMM</w:t>
+      </w:r>
+      <w:proofErr w:type="spellEnd"/>
       <w:r>
         <w:rPr>
           <w:rFonts w:ascii="Arial" w:hAnsi="Arial" w:cs="Arial"/>
@@ -5239,7 +5762,7 @@
               </wp:anchor>
             </w:drawing>
           </mc:Choice>
-          <mc:Fallback xmlns:w16cid="http://schemas.microsoft.com/office/word/2016/wordml/cid" xmlns:am3d="http://schemas.microsoft.com/office/drawing/2017/model3d" xmlns:aink="http://schemas.microsoft.com/office/drawing/2016/ink" xmlns:cx8="http://schemas.microsoft.com/office/drawing/2016/5/14/chartex" xmlns:cx7="http://schemas.microsoft.com/office/drawing/2016/5/13/chartex" xmlns:cx6="http://schemas.microsoft.com/office/drawing/2016/5/12/chartex" xmlns:cx5="http://schemas.microsoft.com/office/drawing/2016/5/11/chartex" xmlns:cx4="http://schemas.microsoft.com/office/drawing/2016/5/10/chartex" xmlns:cx3="http://schemas.microsoft.com/office/drawing/2016/5/9/chartex" xmlns:cx2="http://schemas.microsoft.com/office/drawing/2015/10/21/chartex">
+          <mc:Fallback>
             <w:pict>
               <v:group w14:anchorId="089189C2" id="그룹 12" o:spid="_x0000_s1026" style="position:absolute;left:0;text-align:left;margin-left:0;margin-top:12.45pt;width:520.4pt;height:247.9pt;z-index:251659264;mso-position-horizontal:center;mso-position-horizontal-relative:margin" coordsize="121920,58082" o:gfxdata="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">
                 <v:shapetype id="_x0000_t75" coordsize="21600,21600" o:spt="75" o:preferrelative="t" path="m@4@5l@4@11@9@11@9@5xe" filled="f" stroked="f">
@@ -5590,13 +6113,23 @@
           <w:szCs w:val="20"/>
         </w:rPr>
       </w:pPr>
+      <w:proofErr w:type="spellStart"/>
       <w:r>
         <w:rPr>
           <w:rFonts w:ascii="Arial" w:hAnsi="Arial" w:cs="Arial"/>
           <w:b/>
           <w:szCs w:val="20"/>
         </w:rPr>
-        <w:t xml:space="preserve">GScluster </w:t>
+        <w:t>GScluster</w:t>
+      </w:r>
+      <w:proofErr w:type="spellEnd"/>
+      <w:r>
+        <w:rPr>
+          <w:rFonts w:ascii="Arial" w:hAnsi="Arial" w:cs="Arial"/>
+          <w:b/>
+          <w:szCs w:val="20"/>
+        </w:rPr>
+        <w:t xml:space="preserve"> </w:t>
       </w:r>
       <w:r>
         <w:rPr>
@@ -5757,7 +6290,23 @@
           <w:rFonts w:ascii="Arial" w:hAnsi="Arial" w:cs="Arial"/>
           <w:szCs w:val="20"/>
         </w:rPr>
-        <w:t xml:space="preserve"> Drag network will perform 2 actions, 1) select multiple Nodes and 2) move whole network role can be changed by clicking background ( white empty network space ) with right-click.</w:t>
+        <w:t xml:space="preserve"> Drag network will perform 2 actions, 1) select multiple Nodes and 2) move whole network role can be changed by clicking background </w:t>
+      </w:r>
+      <w:proofErr w:type="gramStart"/>
+      <w:r>
+        <w:rPr>
+          <w:rFonts w:ascii="Arial" w:hAnsi="Arial" w:cs="Arial"/>
+          <w:szCs w:val="20"/>
+        </w:rPr>
+        <w:t>( white</w:t>
+      </w:r>
+      <w:proofErr w:type="gramEnd"/>
+      <w:r>
+        <w:rPr>
+          <w:rFonts w:ascii="Arial" w:hAnsi="Arial" w:cs="Arial"/>
+          <w:szCs w:val="20"/>
+        </w:rPr>
+        <w:t xml:space="preserve"> empty network space ) with right-click.</w:t>
       </w:r>
     </w:p>
     <w:p>
@@ -5823,7 +6372,23 @@
           <w:rFonts w:ascii="Arial" w:hAnsi="Arial" w:cs="Arial"/>
           <w:szCs w:val="20"/>
         </w:rPr>
-        <w:t xml:space="preserve"> ( Gene-set or Gene)</w:t>
+        <w:t xml:space="preserve"> </w:t>
+      </w:r>
+      <w:proofErr w:type="gramStart"/>
+      <w:r>
+        <w:rPr>
+          <w:rFonts w:ascii="Arial" w:hAnsi="Arial" w:cs="Arial"/>
+          <w:szCs w:val="20"/>
+        </w:rPr>
+        <w:t>( Gene</w:t>
+      </w:r>
+      <w:proofErr w:type="gramEnd"/>
+      <w:r>
+        <w:rPr>
+          <w:rFonts w:ascii="Arial" w:hAnsi="Arial" w:cs="Arial"/>
+          <w:szCs w:val="20"/>
+        </w:rPr>
+        <w:t>-set or Gene)</w:t>
       </w:r>
       <w:r>
         <w:rPr>
@@ -6351,7 +6916,7 @@
               </wp:anchor>
             </w:drawing>
           </mc:Choice>
-          <mc:Fallback xmlns:w16cid="http://schemas.microsoft.com/office/word/2016/wordml/cid" xmlns:am3d="http://schemas.microsoft.com/office/drawing/2017/model3d" xmlns:aink="http://schemas.microsoft.com/office/drawing/2016/ink" xmlns:cx8="http://schemas.microsoft.com/office/drawing/2016/5/14/chartex" xmlns:cx7="http://schemas.microsoft.com/office/drawing/2016/5/13/chartex" xmlns:cx6="http://schemas.microsoft.com/office/drawing/2016/5/12/chartex" xmlns:cx5="http://schemas.microsoft.com/office/drawing/2016/5/11/chartex" xmlns:cx4="http://schemas.microsoft.com/office/drawing/2016/5/10/chartex" xmlns:cx3="http://schemas.microsoft.com/office/drawing/2016/5/9/chartex" xmlns:cx2="http://schemas.microsoft.com/office/drawing/2015/10/21/chartex">
+          <mc:Fallback>
             <w:pict>
               <v:group w14:anchorId="7F15364A" id="그룹 14" o:spid="_x0000_s1037" style="position:absolute;left:0;text-align:left;margin-left:0;margin-top:8.4pt;width:353.75pt;height:184.25pt;z-index:251661312;mso-position-horizontal:center;mso-position-horizontal-relative:margin" coordsize="102066,53155" o:gfxdata="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">
                 <v:shape id="그림 53" o:spid="_x0000_s1038" type="#_x0000_t75" style="position:absolute;top:4798;width:44481;height:30956;visibility:visible;mso-wrap-style:square" o:gfxdata="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">
@@ -7601,7 +8166,7 @@
               </wp:anchor>
             </w:drawing>
           </mc:Choice>
-          <mc:Fallback xmlns:w16cid="http://schemas.microsoft.com/office/word/2016/wordml/cid" xmlns:am3d="http://schemas.microsoft.com/office/drawing/2017/model3d" xmlns:aink="http://schemas.microsoft.com/office/drawing/2016/ink" xmlns:cx8="http://schemas.microsoft.com/office/drawing/2016/5/14/chartex" xmlns:cx7="http://schemas.microsoft.com/office/drawing/2016/5/13/chartex" xmlns:cx6="http://schemas.microsoft.com/office/drawing/2016/5/12/chartex" xmlns:cx5="http://schemas.microsoft.com/office/drawing/2016/5/11/chartex" xmlns:cx4="http://schemas.microsoft.com/office/drawing/2016/5/10/chartex" xmlns:cx3="http://schemas.microsoft.com/office/drawing/2016/5/9/chartex" xmlns:cx2="http://schemas.microsoft.com/office/drawing/2015/10/21/chartex">
+          <mc:Fallback>
             <w:pict>
               <v:shape w14:anchorId="3EFB5B58" id="Text Box 63" o:spid="_x0000_s1046" type="#_x0000_t202" style="position:absolute;left:0;text-align:left;margin-left:209.6pt;margin-top:55.2pt;width:56.6pt;height:23.25pt;z-index:251666432;visibility:visible;mso-wrap-style:square;mso-width-percent:0;mso-height-percent:0;mso-wrap-distance-left:9pt;mso-wrap-distance-top:0;mso-wrap-distance-right:9pt;mso-wrap-distance-bottom:0;mso-position-horizontal:absolute;mso-position-horizontal-relative:text;mso-position-vertical:absolute;mso-position-vertical-relative:text;mso-width-percent:0;mso-height-percent:0;mso-width-relative:margin;mso-height-relative:margin;v-text-anchor:top" o:gfxdata="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" filled="f" stroked="f" strokeweight=".5pt">
                 <v:textbox>
@@ -7706,7 +8271,25 @@
           <w:b/>
           <w:szCs w:val="20"/>
         </w:rPr>
-        <w:t xml:space="preserve">Network Type : </w:t>
+        <w:t xml:space="preserve">Network </w:t>
+      </w:r>
+      <w:proofErr w:type="gramStart"/>
+      <w:r>
+        <w:rPr>
+          <w:rFonts w:ascii="Arial" w:hAnsi="Arial" w:cs="Arial"/>
+          <w:b/>
+          <w:szCs w:val="20"/>
+        </w:rPr>
+        <w:t>Type :</w:t>
+      </w:r>
+      <w:proofErr w:type="gramEnd"/>
+      <w:r>
+        <w:rPr>
+          <w:rFonts w:ascii="Arial" w:hAnsi="Arial" w:cs="Arial"/>
+          <w:b/>
+          <w:szCs w:val="20"/>
+        </w:rPr>
+        <w:t xml:space="preserve"> </w:t>
       </w:r>
     </w:p>
     <w:p>
@@ -7771,6 +8354,7 @@
         </w:rPr>
         <w:t xml:space="preserve">: </w:t>
       </w:r>
+      <w:proofErr w:type="spellStart"/>
       <w:r>
         <w:rPr>
           <w:rFonts w:ascii="Arial" w:hAnsi="Arial" w:cs="Arial"/>
@@ -7785,6 +8369,7 @@
         </w:rPr>
         <w:t>cluster</w:t>
       </w:r>
+      <w:proofErr w:type="spellEnd"/>
       <w:r>
         <w:rPr>
           <w:rFonts w:ascii="Arial" w:hAnsi="Arial" w:cs="Arial"/>
@@ -8071,8 +8656,17 @@
           <w:rFonts w:ascii="Arial" w:hAnsi="Arial" w:cs="Arial"/>
           <w:szCs w:val="20"/>
         </w:rPr>
-        <w:t xml:space="preserve"> most strongest )</w:t>
-      </w:r>
+        <w:t xml:space="preserve"> most </w:t>
+      </w:r>
+      <w:proofErr w:type="gramStart"/>
+      <w:r>
+        <w:rPr>
+          <w:rFonts w:ascii="Arial" w:hAnsi="Arial" w:cs="Arial"/>
+          <w:szCs w:val="20"/>
+        </w:rPr>
+        <w:t>strongest )</w:t>
+      </w:r>
+      <w:proofErr w:type="gramEnd"/>
     </w:p>
     <w:p>
       <w:pPr>
@@ -8197,7 +8791,23 @@
           <w:rFonts w:ascii="Arial" w:hAnsi="Arial" w:cs="Arial"/>
           <w:szCs w:val="20"/>
         </w:rPr>
-        <w:t xml:space="preserve"> (WordCloud </w:t>
+        <w:t xml:space="preserve"> (</w:t>
+      </w:r>
+      <w:proofErr w:type="spellStart"/>
+      <w:r>
+        <w:rPr>
+          <w:rFonts w:ascii="Arial" w:hAnsi="Arial" w:cs="Arial"/>
+          <w:szCs w:val="20"/>
+        </w:rPr>
+        <w:t>WordCloud</w:t>
+      </w:r>
+      <w:proofErr w:type="spellEnd"/>
+      <w:r>
+        <w:rPr>
+          <w:rFonts w:ascii="Arial" w:hAnsi="Arial" w:cs="Arial"/>
+          <w:szCs w:val="20"/>
+        </w:rPr>
+        <w:t xml:space="preserve"> </w:t>
       </w:r>
       <w:r>
         <w:rPr>
@@ -8556,7 +9166,25 @@
           <w:sz w:val="18"/>
           <w:szCs w:val="20"/>
         </w:rPr>
-        <w:t xml:space="preserve"> ( cluster 3 )</w:t>
+        <w:t xml:space="preserve"> </w:t>
+      </w:r>
+      <w:proofErr w:type="gramStart"/>
+      <w:r>
+        <w:rPr>
+          <w:rFonts w:ascii="Arial" w:hAnsi="Arial" w:cs="Arial"/>
+          <w:sz w:val="18"/>
+          <w:szCs w:val="20"/>
+        </w:rPr>
+        <w:t>( cluster</w:t>
+      </w:r>
+      <w:proofErr w:type="gramEnd"/>
+      <w:r>
+        <w:rPr>
+          <w:rFonts w:ascii="Arial" w:hAnsi="Arial" w:cs="Arial"/>
+          <w:sz w:val="18"/>
+          <w:szCs w:val="20"/>
+        </w:rPr>
+        <w:t xml:space="preserve"> 3 )</w:t>
       </w:r>
     </w:p>
     <w:p>
@@ -8582,6 +9210,7 @@
           <w:szCs w:val="20"/>
         </w:rPr>
       </w:pPr>
+      <w:proofErr w:type="spellStart"/>
       <w:r>
         <w:rPr>
           <w:rFonts w:ascii="Arial" w:hAnsi="Arial" w:cs="Arial"/>
@@ -8589,6 +9218,7 @@
         </w:rPr>
         <w:t>Wordcloud</w:t>
       </w:r>
+      <w:proofErr w:type="spellEnd"/>
       <w:r>
         <w:rPr>
           <w:rFonts w:ascii="Arial" w:hAnsi="Arial" w:cs="Arial"/>
@@ -8596,6 +9226,7 @@
         </w:rPr>
         <w:t xml:space="preserve">: </w:t>
       </w:r>
+      <w:proofErr w:type="spellStart"/>
       <w:r>
         <w:rPr>
           <w:rFonts w:ascii="Arial" w:eastAsia="굴림" w:hAnsi="Arial" w:cs="Arial"/>
@@ -8603,8 +9234,9 @@
           <w:sz w:val="18"/>
           <w:szCs w:val="18"/>
         </w:rPr>
-        <w:t xml:space="preserve">GScluster supports </w:t>
-      </w:r>
+        <w:t>GScluster</w:t>
+      </w:r>
+      <w:proofErr w:type="spellEnd"/>
       <w:r>
         <w:rPr>
           <w:rFonts w:ascii="Arial" w:eastAsia="굴림" w:hAnsi="Arial" w:cs="Arial"/>
@@ -8612,7 +9244,7 @@
           <w:sz w:val="18"/>
           <w:szCs w:val="18"/>
         </w:rPr>
-        <w:t>d</w:t>
+        <w:t xml:space="preserve"> supports </w:t>
       </w:r>
       <w:r>
         <w:rPr>
@@ -8621,7 +9253,36 @@
           <w:sz w:val="18"/>
           <w:szCs w:val="18"/>
         </w:rPr>
-        <w:t>isease information gathered from DisGeNET (</w:t>
+        <w:t>d</w:t>
+      </w:r>
+      <w:r>
+        <w:rPr>
+          <w:rFonts w:ascii="Arial" w:eastAsia="굴림" w:hAnsi="Arial" w:cs="Arial"/>
+          <w:kern w:val="0"/>
+          <w:sz w:val="18"/>
+          <w:szCs w:val="18"/>
+        </w:rPr>
+        <w:t xml:space="preserve">isease information gathered from </w:t>
+      </w:r>
+      <w:proofErr w:type="spellStart"/>
+      <w:r>
+        <w:rPr>
+          <w:rFonts w:ascii="Arial" w:eastAsia="굴림" w:hAnsi="Arial" w:cs="Arial"/>
+          <w:kern w:val="0"/>
+          <w:sz w:val="18"/>
+          <w:szCs w:val="18"/>
+        </w:rPr>
+        <w:t>DisGeNET</w:t>
+      </w:r>
+      <w:proofErr w:type="spellEnd"/>
+      <w:r>
+        <w:rPr>
+          <w:rFonts w:ascii="Arial" w:eastAsia="굴림" w:hAnsi="Arial" w:cs="Arial"/>
+          <w:kern w:val="0"/>
+          <w:sz w:val="18"/>
+          <w:szCs w:val="18"/>
+        </w:rPr>
+        <w:t xml:space="preserve"> (</w:t>
       </w:r>
       <w:hyperlink r:id="rId25" w:history="1">
         <w:r>
@@ -8705,7 +9366,27 @@
           <w:sz w:val="18"/>
           <w:szCs w:val="18"/>
         </w:rPr>
-        <w:t xml:space="preserve"> wordcloud </w:t>
+        <w:t xml:space="preserve"> </w:t>
+      </w:r>
+      <w:proofErr w:type="spellStart"/>
+      <w:r>
+        <w:rPr>
+          <w:rFonts w:ascii="Arial" w:eastAsia="굴림" w:hAnsi="Arial" w:cs="Arial"/>
+          <w:kern w:val="0"/>
+          <w:sz w:val="18"/>
+          <w:szCs w:val="18"/>
+        </w:rPr>
+        <w:t>wordcloud</w:t>
+      </w:r>
+      <w:proofErr w:type="spellEnd"/>
+      <w:r>
+        <w:rPr>
+          <w:rFonts w:ascii="Arial" w:eastAsia="굴림" w:hAnsi="Arial" w:cs="Arial"/>
+          <w:kern w:val="0"/>
+          <w:sz w:val="18"/>
+          <w:szCs w:val="18"/>
+        </w:rPr>
+        <w:t xml:space="preserve"> </w:t>
       </w:r>
       <w:r>
         <w:rPr>
@@ -8926,7 +9607,23 @@
           <w:rFonts w:ascii="Arial" w:hAnsi="Arial" w:cs="Arial"/>
           <w:szCs w:val="20"/>
         </w:rPr>
-        <w:t>Figure 10. Wordcloud generated from a specific cluster</w:t>
+        <w:t xml:space="preserve">Figure 10. </w:t>
+      </w:r>
+      <w:proofErr w:type="spellStart"/>
+      <w:r>
+        <w:rPr>
+          <w:rFonts w:ascii="Arial" w:hAnsi="Arial" w:cs="Arial"/>
+          <w:szCs w:val="20"/>
+        </w:rPr>
+        <w:t>Wordcloud</w:t>
+      </w:r>
+      <w:proofErr w:type="spellEnd"/>
+      <w:r>
+        <w:rPr>
+          <w:rFonts w:ascii="Arial" w:hAnsi="Arial" w:cs="Arial"/>
+          <w:szCs w:val="20"/>
+        </w:rPr>
+        <w:t xml:space="preserve"> generated from a specific cluster</w:t>
       </w:r>
     </w:p>
     <w:p>
@@ -9473,8 +10170,17 @@
           <w:rFonts w:ascii="Arial" w:hAnsi="Arial" w:cs="Arial"/>
           <w:szCs w:val="20"/>
         </w:rPr>
-        <w:t>the middle of the pannel</w:t>
-      </w:r>
+        <w:t xml:space="preserve">the middle of the </w:t>
+      </w:r>
+      <w:proofErr w:type="spellStart"/>
+      <w:r>
+        <w:rPr>
+          <w:rFonts w:ascii="Arial" w:hAnsi="Arial" w:cs="Arial"/>
+          <w:szCs w:val="20"/>
+        </w:rPr>
+        <w:t>pannel</w:t>
+      </w:r>
+      <w:proofErr w:type="spellEnd"/>
       <w:r>
         <w:rPr>
           <w:rFonts w:ascii="Arial" w:hAnsi="Arial" w:cs="Arial"/>
@@ -9757,21 +10463,23 @@
           <w:szCs w:val="20"/>
         </w:rPr>
       </w:pPr>
+      <w:proofErr w:type="spellStart"/>
       <w:r>
         <w:rPr>
           <w:rFonts w:ascii="Arial" w:eastAsia="굴림" w:hAnsi="Arial" w:cs="Arial"/>
           <w:kern w:val="0"/>
           <w:szCs w:val="20"/>
         </w:rPr>
-        <w:t xml:space="preserve">GScluster supports </w:t>
-      </w:r>
+        <w:t>GScluster</w:t>
+      </w:r>
+      <w:proofErr w:type="spellEnd"/>
       <w:r>
         <w:rPr>
           <w:rFonts w:ascii="Arial" w:eastAsia="굴림" w:hAnsi="Arial" w:cs="Arial"/>
           <w:kern w:val="0"/>
           <w:szCs w:val="20"/>
         </w:rPr>
-        <w:t>three</w:t>
+        <w:t xml:space="preserve"> supports </w:t>
       </w:r>
       <w:r>
         <w:rPr>
@@ -9779,7 +10487,7 @@
           <w:kern w:val="0"/>
           <w:szCs w:val="20"/>
         </w:rPr>
-        <w:t xml:space="preserve"> types of </w:t>
+        <w:t>three</w:t>
       </w:r>
       <w:r>
         <w:rPr>
@@ -9787,7 +10495,7 @@
           <w:kern w:val="0"/>
           <w:szCs w:val="20"/>
         </w:rPr>
-        <w:t>h</w:t>
+        <w:t xml:space="preserve"> types of </w:t>
       </w:r>
       <w:r>
         <w:rPr>
@@ -9795,7 +10503,7 @@
           <w:kern w:val="0"/>
           <w:szCs w:val="20"/>
         </w:rPr>
-        <w:t>ub</w:t>
+        <w:t>h</w:t>
       </w:r>
       <w:r>
         <w:rPr>
@@ -9803,7 +10511,7 @@
           <w:kern w:val="0"/>
           <w:szCs w:val="20"/>
         </w:rPr>
-        <w:t>s</w:t>
+        <w:t>ub</w:t>
       </w:r>
       <w:r>
         <w:rPr>
@@ -9811,7 +10519,7 @@
           <w:kern w:val="0"/>
           <w:szCs w:val="20"/>
         </w:rPr>
-        <w:t>. (</w:t>
+        <w:t>s</w:t>
       </w:r>
       <w:r>
         <w:rPr>
@@ -9819,7 +10527,7 @@
           <w:kern w:val="0"/>
           <w:szCs w:val="20"/>
         </w:rPr>
-        <w:t>Hub means h</w:t>
+        <w:t>. (</w:t>
       </w:r>
       <w:r>
         <w:rPr>
@@ -9827,7 +10535,7 @@
           <w:kern w:val="0"/>
           <w:szCs w:val="20"/>
         </w:rPr>
-        <w:t xml:space="preserve">ighly connected </w:t>
+        <w:t>Hub means h</w:t>
       </w:r>
       <w:r>
         <w:rPr>
@@ -9835,15 +10543,16 @@
           <w:kern w:val="0"/>
           <w:szCs w:val="20"/>
         </w:rPr>
-        <w:t>n</w:t>
-      </w:r>
+        <w:t xml:space="preserve">ighly connected </w:t>
+      </w:r>
+      <w:proofErr w:type="gramStart"/>
       <w:r>
         <w:rPr>
           <w:rFonts w:ascii="Arial" w:eastAsia="굴림" w:hAnsi="Arial" w:cs="Arial"/>
           <w:kern w:val="0"/>
           <w:szCs w:val="20"/>
         </w:rPr>
-        <w:t>ode</w:t>
+        <w:t>n</w:t>
       </w:r>
       <w:r>
         <w:rPr>
@@ -9851,7 +10560,7 @@
           <w:kern w:val="0"/>
           <w:szCs w:val="20"/>
         </w:rPr>
-        <w:t xml:space="preserve"> </w:t>
+        <w:t>ode</w:t>
       </w:r>
       <w:r>
         <w:rPr>
@@ -9859,7 +10568,24 @@
           <w:kern w:val="0"/>
           <w:szCs w:val="20"/>
         </w:rPr>
-        <w:t xml:space="preserve">). </w:t>
+        <w:t xml:space="preserve"> </w:t>
+      </w:r>
+      <w:r>
+        <w:rPr>
+          <w:rFonts w:ascii="Arial" w:eastAsia="굴림" w:hAnsi="Arial" w:cs="Arial"/>
+          <w:kern w:val="0"/>
+          <w:szCs w:val="20"/>
+        </w:rPr>
+        <w:t>)</w:t>
+      </w:r>
+      <w:proofErr w:type="gramEnd"/>
+      <w:r>
+        <w:rPr>
+          <w:rFonts w:ascii="Arial" w:eastAsia="굴림" w:hAnsi="Arial" w:cs="Arial"/>
+          <w:kern w:val="0"/>
+          <w:szCs w:val="20"/>
+        </w:rPr>
+        <w:t xml:space="preserve">. </w:t>
       </w:r>
     </w:p>
     <w:p>
@@ -9883,6 +10609,7 @@
         </w:rPr>
         <w:t>‘</w:t>
       </w:r>
+      <w:proofErr w:type="spellStart"/>
       <w:r>
         <w:rPr>
           <w:rFonts w:ascii="Arial" w:hAnsi="Arial" w:cs="Arial" w:hint="eastAsia"/>
@@ -9895,7 +10622,15 @@
           <w:rFonts w:ascii="Arial" w:hAnsi="Arial" w:cs="Arial"/>
           <w:szCs w:val="20"/>
         </w:rPr>
-        <w:t>eneset Hub</w:t>
+        <w:t>eneset</w:t>
+      </w:r>
+      <w:proofErr w:type="spellEnd"/>
+      <w:r>
+        <w:rPr>
+          <w:rFonts w:ascii="Arial" w:hAnsi="Arial" w:cs="Arial"/>
+          <w:szCs w:val="20"/>
+        </w:rPr>
+        <w:t xml:space="preserve"> Hub</w:t>
       </w:r>
       <w:r>
         <w:rPr>
@@ -10666,8 +11401,9 @@
           <w:sz w:val="18"/>
           <w:szCs w:val="18"/>
         </w:rPr>
-        <w:t xml:space="preserve">Using DT (Datatable), GScluster also provides table form of </w:t>
-      </w:r>
+        <w:t>Using DT (</w:t>
+      </w:r>
+      <w:proofErr w:type="spellStart"/>
       <w:r>
         <w:rPr>
           <w:rFonts w:ascii="Arial" w:eastAsia="굴림" w:hAnsi="Arial" w:cs="Arial"/>
@@ -10675,8 +11411,9 @@
           <w:sz w:val="18"/>
           <w:szCs w:val="18"/>
         </w:rPr>
-        <w:t>g</w:t>
-      </w:r>
+        <w:t>Datatable</w:t>
+      </w:r>
+      <w:proofErr w:type="spellEnd"/>
       <w:r>
         <w:rPr>
           <w:rFonts w:ascii="Arial" w:eastAsia="굴림" w:hAnsi="Arial" w:cs="Arial"/>
@@ -10684,8 +11421,9 @@
           <w:sz w:val="18"/>
           <w:szCs w:val="18"/>
         </w:rPr>
-        <w:t>ene-set cluster</w:t>
-      </w:r>
+        <w:t xml:space="preserve">), </w:t>
+      </w:r>
+      <w:proofErr w:type="spellStart"/>
       <w:r>
         <w:rPr>
           <w:rFonts w:ascii="Arial" w:eastAsia="굴림" w:hAnsi="Arial" w:cs="Arial"/>
@@ -10693,8 +11431,9 @@
           <w:sz w:val="18"/>
           <w:szCs w:val="18"/>
         </w:rPr>
-        <w:t>s</w:t>
-      </w:r>
+        <w:t>GScluster</w:t>
+      </w:r>
+      <w:proofErr w:type="spellEnd"/>
       <w:r>
         <w:rPr>
           <w:rFonts w:ascii="Arial" w:eastAsia="굴림" w:hAnsi="Arial" w:cs="Arial"/>
@@ -10702,7 +11441,7 @@
           <w:sz w:val="18"/>
           <w:szCs w:val="18"/>
         </w:rPr>
-        <w:t xml:space="preserve">. </w:t>
+        <w:t xml:space="preserve"> also provides table form of </w:t>
       </w:r>
       <w:r>
         <w:rPr>
@@ -10711,7 +11450,7 @@
           <w:sz w:val="18"/>
           <w:szCs w:val="18"/>
         </w:rPr>
-        <w:t>F</w:t>
+        <w:t>g</w:t>
       </w:r>
       <w:r>
         <w:rPr>
@@ -10720,7 +11459,7 @@
           <w:sz w:val="18"/>
           <w:szCs w:val="18"/>
         </w:rPr>
-        <w:t xml:space="preserve">ilters </w:t>
+        <w:t>ene-set cluster</w:t>
       </w:r>
       <w:r>
         <w:rPr>
@@ -10729,7 +11468,7 @@
           <w:sz w:val="18"/>
           <w:szCs w:val="18"/>
         </w:rPr>
-        <w:t>for each column are available</w:t>
+        <w:t>s</w:t>
       </w:r>
       <w:r>
         <w:rPr>
@@ -10738,7 +11477,7 @@
           <w:sz w:val="18"/>
           <w:szCs w:val="18"/>
         </w:rPr>
-        <w:t>: cluster number, Gene-set name or Gene</w:t>
+        <w:t xml:space="preserve">. </w:t>
       </w:r>
       <w:r>
         <w:rPr>
@@ -10747,7 +11486,7 @@
           <w:sz w:val="18"/>
           <w:szCs w:val="18"/>
         </w:rPr>
-        <w:t>-</w:t>
+        <w:t>F</w:t>
       </w:r>
       <w:r>
         <w:rPr>
@@ -10756,18 +11495,74 @@
           <w:sz w:val="18"/>
           <w:szCs w:val="18"/>
         </w:rPr>
-        <w:t>set Qvalue.</w:t>
-      </w:r>
-    </w:p>
-    <w:p>
-      <w:pPr>
-        <w:spacing w:line="336" w:lineRule="auto"/>
+        <w:t xml:space="preserve">ilters </w:t>
+      </w:r>
+      <w:r>
         <w:rPr>
           <w:rFonts w:ascii="Arial" w:eastAsia="굴림" w:hAnsi="Arial" w:cs="Arial"/>
           <w:kern w:val="0"/>
           <w:sz w:val="18"/>
           <w:szCs w:val="18"/>
         </w:rPr>
+        <w:t>for each column are available</w:t>
+      </w:r>
+      <w:r>
+        <w:rPr>
+          <w:rFonts w:ascii="Arial" w:eastAsia="굴림" w:hAnsi="Arial" w:cs="Arial"/>
+          <w:kern w:val="0"/>
+          <w:sz w:val="18"/>
+          <w:szCs w:val="18"/>
+        </w:rPr>
+        <w:t>: cluster number, Gene-set name or Gene</w:t>
+      </w:r>
+      <w:r>
+        <w:rPr>
+          <w:rFonts w:ascii="Arial" w:eastAsia="굴림" w:hAnsi="Arial" w:cs="Arial"/>
+          <w:kern w:val="0"/>
+          <w:sz w:val="18"/>
+          <w:szCs w:val="18"/>
+        </w:rPr>
+        <w:t>-</w:t>
+      </w:r>
+      <w:r>
+        <w:rPr>
+          <w:rFonts w:ascii="Arial" w:eastAsia="굴림" w:hAnsi="Arial" w:cs="Arial"/>
+          <w:kern w:val="0"/>
+          <w:sz w:val="18"/>
+          <w:szCs w:val="18"/>
+        </w:rPr>
+        <w:t xml:space="preserve">set </w:t>
+      </w:r>
+      <w:proofErr w:type="spellStart"/>
+      <w:r>
+        <w:rPr>
+          <w:rFonts w:ascii="Arial" w:eastAsia="굴림" w:hAnsi="Arial" w:cs="Arial"/>
+          <w:kern w:val="0"/>
+          <w:sz w:val="18"/>
+          <w:szCs w:val="18"/>
+        </w:rPr>
+        <w:t>Qvalue</w:t>
+      </w:r>
+      <w:proofErr w:type="spellEnd"/>
+      <w:r>
+        <w:rPr>
+          <w:rFonts w:ascii="Arial" w:eastAsia="굴림" w:hAnsi="Arial" w:cs="Arial"/>
+          <w:kern w:val="0"/>
+          <w:sz w:val="18"/>
+          <w:szCs w:val="18"/>
+        </w:rPr>
+        <w:t>.</w:t>
+      </w:r>
+    </w:p>
+    <w:p>
+      <w:pPr>
+        <w:spacing w:line="336" w:lineRule="auto"/>
+        <w:rPr>
+          <w:rFonts w:ascii="Arial" w:eastAsia="굴림" w:hAnsi="Arial" w:cs="Arial"/>
+          <w:kern w:val="0"/>
+          <w:sz w:val="18"/>
+          <w:szCs w:val="18"/>
+        </w:rPr>
       </w:pPr>
     </w:p>
     <w:p>
@@ -10814,8 +11609,19 @@
           <w:sz w:val="24"/>
           <w:szCs w:val="18"/>
         </w:rPr>
-        <w:t>functions of GScluster</w:t>
-      </w:r>
+        <w:t xml:space="preserve">functions of </w:t>
+      </w:r>
+      <w:proofErr w:type="spellStart"/>
+      <w:r>
+        <w:rPr>
+          <w:rFonts w:ascii="Arial" w:eastAsia="굴림" w:hAnsi="Arial" w:cs="Arial"/>
+          <w:kern w:val="0"/>
+          <w:sz w:val="24"/>
+          <w:szCs w:val="18"/>
+        </w:rPr>
+        <w:t>GScluster</w:t>
+      </w:r>
+      <w:proofErr w:type="spellEnd"/>
       <w:r>
         <w:rPr>
           <w:rFonts w:ascii="Arial" w:eastAsia="굴림" w:hAnsi="Arial" w:cs="Arial" w:hint="eastAsia"/>
@@ -10842,6 +11648,7 @@
           <w:szCs w:val="18"/>
         </w:rPr>
       </w:pPr>
+      <w:proofErr w:type="spellStart"/>
       <w:r>
         <w:rPr>
           <w:rFonts w:ascii="Arial" w:eastAsia="굴림" w:hAnsi="Arial" w:cs="Arial" w:hint="eastAsia"/>
@@ -10858,8 +11665,9 @@
           <w:sz w:val="24"/>
           <w:szCs w:val="18"/>
         </w:rPr>
-        <w:t xml:space="preserve">ownloadData (species) : Used to </w:t>
-      </w:r>
+        <w:t>ownloadData</w:t>
+      </w:r>
+      <w:proofErr w:type="spellEnd"/>
       <w:r>
         <w:rPr>
           <w:rFonts w:ascii="Arial" w:eastAsia="굴림" w:hAnsi="Arial" w:cs="Arial"/>
@@ -10867,8 +11675,9 @@
           <w:sz w:val="24"/>
           <w:szCs w:val="18"/>
         </w:rPr>
-        <w:t>d</w:t>
-      </w:r>
+        <w:t xml:space="preserve"> (species</w:t>
+      </w:r>
+      <w:proofErr w:type="gramStart"/>
       <w:r>
         <w:rPr>
           <w:rFonts w:ascii="Arial" w:eastAsia="굴림" w:hAnsi="Arial" w:cs="Arial"/>
@@ -10876,8 +11685,9 @@
           <w:sz w:val="24"/>
           <w:szCs w:val="18"/>
         </w:rPr>
-        <w:t xml:space="preserve">ownload </w:t>
-      </w:r>
+        <w:t>) :</w:t>
+      </w:r>
+      <w:proofErr w:type="gramEnd"/>
       <w:r>
         <w:rPr>
           <w:rFonts w:ascii="Arial" w:eastAsia="굴림" w:hAnsi="Arial" w:cs="Arial"/>
@@ -10885,7 +11695,7 @@
           <w:sz w:val="24"/>
           <w:szCs w:val="18"/>
         </w:rPr>
-        <w:t>the STRING network</w:t>
+        <w:t xml:space="preserve"> Used to </w:t>
       </w:r>
       <w:r>
         <w:rPr>
@@ -10894,7 +11704,7 @@
           <w:sz w:val="24"/>
           <w:szCs w:val="18"/>
         </w:rPr>
-        <w:t xml:space="preserve"> </w:t>
+        <w:t>d</w:t>
       </w:r>
       <w:r>
         <w:rPr>
@@ -10903,7 +11713,7 @@
           <w:sz w:val="24"/>
           <w:szCs w:val="18"/>
         </w:rPr>
-        <w:t>d</w:t>
+        <w:t xml:space="preserve">ownload </w:t>
       </w:r>
       <w:r>
         <w:rPr>
@@ -10912,7 +11722,7 @@
           <w:sz w:val="24"/>
           <w:szCs w:val="18"/>
         </w:rPr>
-        <w:t xml:space="preserve">ata for </w:t>
+        <w:t>the STRING network</w:t>
       </w:r>
       <w:r>
         <w:rPr>
@@ -10921,7 +11731,7 @@
           <w:sz w:val="24"/>
           <w:szCs w:val="18"/>
         </w:rPr>
-        <w:t xml:space="preserve">other species. Currently nine </w:t>
+        <w:t xml:space="preserve"> </w:t>
       </w:r>
       <w:r>
         <w:rPr>
@@ -10930,7 +11740,7 @@
           <w:sz w:val="24"/>
           <w:szCs w:val="18"/>
         </w:rPr>
-        <w:t xml:space="preserve">species </w:t>
+        <w:t>d</w:t>
       </w:r>
       <w:r>
         <w:rPr>
@@ -10939,7 +11749,7 @@
           <w:sz w:val="24"/>
           <w:szCs w:val="18"/>
         </w:rPr>
-        <w:t>are</w:t>
+        <w:t xml:space="preserve">ata for </w:t>
       </w:r>
       <w:r>
         <w:rPr>
@@ -10948,7 +11758,7 @@
           <w:sz w:val="24"/>
           <w:szCs w:val="18"/>
         </w:rPr>
-        <w:t xml:space="preserve"> </w:t>
+        <w:t xml:space="preserve">other species. Currently nine </w:t>
       </w:r>
       <w:r>
         <w:rPr>
@@ -10957,7 +11767,7 @@
           <w:sz w:val="24"/>
           <w:szCs w:val="18"/>
         </w:rPr>
-        <w:t xml:space="preserve">supported: </w:t>
+        <w:t xml:space="preserve">species </w:t>
       </w:r>
       <w:r>
         <w:rPr>
@@ -10966,7 +11776,85 @@
           <w:sz w:val="24"/>
           <w:szCs w:val="18"/>
         </w:rPr>
-        <w:t xml:space="preserve">arabidopsis, celegans, eColi, fly, human, mouse, rat, yeast, </w:t>
+        <w:t>are</w:t>
+      </w:r>
+      <w:r>
+        <w:rPr>
+          <w:rFonts w:ascii="Arial" w:eastAsia="굴림" w:hAnsi="Arial" w:cs="Arial"/>
+          <w:kern w:val="0"/>
+          <w:sz w:val="24"/>
+          <w:szCs w:val="18"/>
+        </w:rPr>
+        <w:t xml:space="preserve"> </w:t>
+      </w:r>
+      <w:r>
+        <w:rPr>
+          <w:rFonts w:ascii="Arial" w:eastAsia="굴림" w:hAnsi="Arial" w:cs="Arial"/>
+          <w:kern w:val="0"/>
+          <w:sz w:val="24"/>
+          <w:szCs w:val="18"/>
+        </w:rPr>
+        <w:t xml:space="preserve">supported: </w:t>
+      </w:r>
+      <w:proofErr w:type="spellStart"/>
+      <w:r>
+        <w:rPr>
+          <w:rFonts w:ascii="Arial" w:eastAsia="굴림" w:hAnsi="Arial" w:cs="Arial"/>
+          <w:kern w:val="0"/>
+          <w:sz w:val="24"/>
+          <w:szCs w:val="18"/>
+        </w:rPr>
+        <w:t>arabidopsis</w:t>
+      </w:r>
+      <w:proofErr w:type="spellEnd"/>
+      <w:r>
+        <w:rPr>
+          <w:rFonts w:ascii="Arial" w:eastAsia="굴림" w:hAnsi="Arial" w:cs="Arial"/>
+          <w:kern w:val="0"/>
+          <w:sz w:val="24"/>
+          <w:szCs w:val="18"/>
+        </w:rPr>
+        <w:t xml:space="preserve">, </w:t>
+      </w:r>
+      <w:proofErr w:type="spellStart"/>
+      <w:r>
+        <w:rPr>
+          <w:rFonts w:ascii="Arial" w:eastAsia="굴림" w:hAnsi="Arial" w:cs="Arial"/>
+          <w:kern w:val="0"/>
+          <w:sz w:val="24"/>
+          <w:szCs w:val="18"/>
+        </w:rPr>
+        <w:t>celegans</w:t>
+      </w:r>
+      <w:proofErr w:type="spellEnd"/>
+      <w:r>
+        <w:rPr>
+          <w:rFonts w:ascii="Arial" w:eastAsia="굴림" w:hAnsi="Arial" w:cs="Arial"/>
+          <w:kern w:val="0"/>
+          <w:sz w:val="24"/>
+          <w:szCs w:val="18"/>
+        </w:rPr>
+        <w:t xml:space="preserve">, </w:t>
+      </w:r>
+      <w:proofErr w:type="spellStart"/>
+      <w:r>
+        <w:rPr>
+          <w:rFonts w:ascii="Arial" w:eastAsia="굴림" w:hAnsi="Arial" w:cs="Arial"/>
+          <w:kern w:val="0"/>
+          <w:sz w:val="24"/>
+          <w:szCs w:val="18"/>
+        </w:rPr>
+        <w:t>eColi</w:t>
+      </w:r>
+      <w:proofErr w:type="spellEnd"/>
+      <w:r>
+        <w:rPr>
+          <w:rFonts w:ascii="Arial" w:eastAsia="굴림" w:hAnsi="Arial" w:cs="Arial"/>
+          <w:kern w:val="0"/>
+          <w:sz w:val="24"/>
+          <w:szCs w:val="18"/>
+        </w:rPr>
+        <w:t xml:space="preserve">, fly, human, mouse, rat, yeast, </w:t>
       </w:r>
       <w:r>
         <w:rPr>
@@ -11077,8 +11965,10 @@
           <w:sz w:val="24"/>
           <w:szCs w:val="18"/>
         </w:rPr>
-        <w:t>name “hippie.RData”</w:t>
-      </w:r>
+        <w:t>name “</w:t>
+      </w:r>
+      <w:proofErr w:type="spellStart"/>
+      <w:proofErr w:type="gramStart"/>
       <w:r>
         <w:rPr>
           <w:rFonts w:ascii="Arial" w:eastAsia="굴림" w:hAnsi="Arial" w:cs="Arial"/>
@@ -11086,8 +11976,10 @@
           <w:sz w:val="24"/>
           <w:szCs w:val="18"/>
         </w:rPr>
-        <w:t xml:space="preserve"> for </w:t>
-      </w:r>
+        <w:t>hippie.RData</w:t>
+      </w:r>
+      <w:proofErr w:type="spellEnd"/>
+      <w:proofErr w:type="gramEnd"/>
       <w:r>
         <w:rPr>
           <w:rFonts w:ascii="Arial" w:eastAsia="굴림" w:hAnsi="Arial" w:cs="Arial"/>
@@ -11095,8 +11987,28 @@
           <w:sz w:val="24"/>
           <w:szCs w:val="18"/>
         </w:rPr>
+        <w:t>”</w:t>
+      </w:r>
+      <w:r>
+        <w:rPr>
+          <w:rFonts w:ascii="Arial" w:eastAsia="굴림" w:hAnsi="Arial" w:cs="Arial"/>
+          <w:kern w:val="0"/>
+          <w:sz w:val="24"/>
+          <w:szCs w:val="18"/>
+        </w:rPr>
+        <w:t xml:space="preserve"> for </w:t>
+      </w:r>
+      <w:proofErr w:type="spellStart"/>
+      <w:r>
+        <w:rPr>
+          <w:rFonts w:ascii="Arial" w:eastAsia="굴림" w:hAnsi="Arial" w:cs="Arial"/>
+          <w:kern w:val="0"/>
+          <w:sz w:val="24"/>
+          <w:szCs w:val="18"/>
+        </w:rPr>
         <w:t>GScluster</w:t>
       </w:r>
+      <w:proofErr w:type="spellEnd"/>
       <w:r>
         <w:rPr>
           <w:rFonts w:ascii="Arial" w:eastAsia="굴림" w:hAnsi="Arial" w:cs="Arial"/>
@@ -11123,6 +12035,7 @@
           <w:szCs w:val="18"/>
         </w:rPr>
       </w:pPr>
+      <w:proofErr w:type="spellStart"/>
       <w:r>
         <w:rPr>
           <w:rFonts w:ascii="Arial" w:eastAsia="굴림" w:hAnsi="Arial" w:cs="Arial"/>
@@ -11132,6 +12045,7 @@
         </w:rPr>
         <w:t>GetGSASeqData</w:t>
       </w:r>
+      <w:proofErr w:type="spellEnd"/>
     </w:p>
     <w:p>
       <w:pPr>
@@ -11160,8 +12074,9 @@
           <w:sz w:val="24"/>
           <w:szCs w:val="18"/>
         </w:rPr>
-        <w:t>nction is used to transform GSA</w:t>
-      </w:r>
+        <w:t xml:space="preserve">nction is used to transform </w:t>
+      </w:r>
+      <w:proofErr w:type="spellStart"/>
       <w:r>
         <w:rPr>
           <w:rFonts w:ascii="Arial" w:eastAsia="굴림" w:hAnsi="Arial" w:cs="Arial"/>
@@ -11169,7 +12084,7 @@
           <w:sz w:val="24"/>
           <w:szCs w:val="18"/>
         </w:rPr>
-        <w:t>seq ‘s result into GScluster input format. It tak</w:t>
+        <w:t>GSA</w:t>
       </w:r>
       <w:r>
         <w:rPr>
@@ -11178,8 +12093,9 @@
           <w:sz w:val="24"/>
           <w:szCs w:val="18"/>
         </w:rPr>
-        <w:t>es parameter as filename of GSA</w:t>
-      </w:r>
+        <w:t>seq</w:t>
+      </w:r>
+      <w:proofErr w:type="spellEnd"/>
       <w:r>
         <w:rPr>
           <w:rFonts w:ascii="Arial" w:eastAsia="굴림" w:hAnsi="Arial" w:cs="Arial"/>
@@ -11187,7 +12103,65 @@
           <w:sz w:val="24"/>
           <w:szCs w:val="18"/>
         </w:rPr>
-        <w:t>seq result.</w:t>
+        <w:t xml:space="preserve"> ‘s result into </w:t>
+      </w:r>
+      <w:proofErr w:type="spellStart"/>
+      <w:r>
+        <w:rPr>
+          <w:rFonts w:ascii="Arial" w:eastAsia="굴림" w:hAnsi="Arial" w:cs="Arial"/>
+          <w:kern w:val="0"/>
+          <w:sz w:val="24"/>
+          <w:szCs w:val="18"/>
+        </w:rPr>
+        <w:t>GScluster</w:t>
+      </w:r>
+      <w:proofErr w:type="spellEnd"/>
+      <w:r>
+        <w:rPr>
+          <w:rFonts w:ascii="Arial" w:eastAsia="굴림" w:hAnsi="Arial" w:cs="Arial"/>
+          <w:kern w:val="0"/>
+          <w:sz w:val="24"/>
+          <w:szCs w:val="18"/>
+        </w:rPr>
+        <w:t xml:space="preserve"> input format. It tak</w:t>
+      </w:r>
+      <w:r>
+        <w:rPr>
+          <w:rFonts w:ascii="Arial" w:eastAsia="굴림" w:hAnsi="Arial" w:cs="Arial"/>
+          <w:kern w:val="0"/>
+          <w:sz w:val="24"/>
+          <w:szCs w:val="18"/>
+        </w:rPr>
+        <w:t xml:space="preserve">es parameter as filename of </w:t>
+      </w:r>
+      <w:proofErr w:type="spellStart"/>
+      <w:r>
+        <w:rPr>
+          <w:rFonts w:ascii="Arial" w:eastAsia="굴림" w:hAnsi="Arial" w:cs="Arial"/>
+          <w:kern w:val="0"/>
+          <w:sz w:val="24"/>
+          <w:szCs w:val="18"/>
+        </w:rPr>
+        <w:t>GSA</w:t>
+      </w:r>
+      <w:r>
+        <w:rPr>
+          <w:rFonts w:ascii="Arial" w:eastAsia="굴림" w:hAnsi="Arial" w:cs="Arial"/>
+          <w:kern w:val="0"/>
+          <w:sz w:val="24"/>
+          <w:szCs w:val="18"/>
+        </w:rPr>
+        <w:t>seq</w:t>
+      </w:r>
+      <w:proofErr w:type="spellEnd"/>
+      <w:r>
+        <w:rPr>
+          <w:rFonts w:ascii="Arial" w:eastAsia="굴림" w:hAnsi="Arial" w:cs="Arial"/>
+          <w:kern w:val="0"/>
+          <w:sz w:val="24"/>
+          <w:szCs w:val="18"/>
+        </w:rPr>
+        <w:t xml:space="preserve"> result.</w:t>
       </w:r>
     </w:p>
     <w:p>
@@ -11262,7 +12236,27 @@
           <w:sz w:val="24"/>
           <w:szCs w:val="18"/>
         </w:rPr>
-        <w:t>s result into GScluster input format. It takes parameter as filename of GSA-</w:t>
+        <w:t xml:space="preserve">s result into </w:t>
+      </w:r>
+      <w:proofErr w:type="spellStart"/>
+      <w:r>
+        <w:rPr>
+          <w:rFonts w:ascii="Arial" w:eastAsia="굴림" w:hAnsi="Arial" w:cs="Arial"/>
+          <w:kern w:val="0"/>
+          <w:sz w:val="24"/>
+          <w:szCs w:val="18"/>
+        </w:rPr>
+        <w:t>GScluster</w:t>
+      </w:r>
+      <w:proofErr w:type="spellEnd"/>
+      <w:r>
+        <w:rPr>
+          <w:rFonts w:ascii="Arial" w:eastAsia="굴림" w:hAnsi="Arial" w:cs="Arial"/>
+          <w:kern w:val="0"/>
+          <w:sz w:val="24"/>
+          <w:szCs w:val="18"/>
+        </w:rPr>
+        <w:t xml:space="preserve"> input format. It takes parameter as filename of GSA-</w:t>
       </w:r>
       <w:r>
         <w:rPr>
@@ -11294,7 +12288,7 @@
 </file>
 
 <file path=word/endnotes.xml><?xml version="1.0" encoding="utf-8"?>
-<w:endnotes xmlns:wpc="http://schemas.microsoft.com/office/word/2010/wordprocessingCanvas" xmlns:cx="http://schemas.microsoft.com/office/drawing/2014/chartex" xmlns:cx1="http://schemas.microsoft.com/office/drawing/2015/9/8/chartex" xmlns:mc="http://schemas.openxmlformats.org/markup-compatibility/2006" xmlns:o="urn:schemas-microsoft-com:office:office" xmlns:r="http://schemas.openxmlformats.org/officeDocument/2006/relationships" xmlns:m="http://schemas.openxmlformats.org/officeDocument/2006/math" xmlns:v="urn:schemas-microsoft-com:vml" xmlns:wp14="http://schemas.microsoft.com/office/word/2010/wordprocessingDrawing" xmlns:wp="http://schemas.openxmlformats.org/drawingml/2006/wordprocessingDrawing" xmlns:w10="urn:schemas-microsoft-com:office:word" xmlns:w="http://schemas.openxmlformats.org/wordprocessingml/2006/main" xmlns:w14="http://schemas.microsoft.com/office/word/2010/wordml" xmlns:w15="http://schemas.microsoft.com/office/word/2012/wordml" xmlns:w16se="http://schemas.microsoft.com/office/word/2015/wordml/symex" xmlns:wpg="http://schemas.microsoft.com/office/word/2010/wordprocessingGroup" xmlns:wpi="http://schemas.microsoft.com/office/word/2010/wordprocessingInk" xmlns:wne="http://schemas.microsoft.com/office/word/2006/wordml" xmlns:wps="http://schemas.microsoft.com/office/word/2010/wordprocessingShape" mc:Ignorable="w14 w15 w16se wp14">
+<w:endnotes xmlns:wpc="http://schemas.microsoft.com/office/word/2010/wordprocessingCanvas" xmlns:cx="http://schemas.microsoft.com/office/drawing/2014/chartex" xmlns:cx1="http://schemas.microsoft.com/office/drawing/2015/9/8/chartex" xmlns:cx2="http://schemas.microsoft.com/office/drawing/2015/10/21/chartex" xmlns:cx3="http://schemas.microsoft.com/office/drawing/2016/5/9/chartex" xmlns:cx4="http://schemas.microsoft.com/office/drawing/2016/5/10/chartex" xmlns:cx5="http://schemas.microsoft.com/office/drawing/2016/5/11/chartex" xmlns:cx6="http://schemas.microsoft.com/office/drawing/2016/5/12/chartex" xmlns:cx7="http://schemas.microsoft.com/office/drawing/2016/5/13/chartex" xmlns:cx8="http://schemas.microsoft.com/office/drawing/2016/5/14/chartex" xmlns:mc="http://schemas.openxmlformats.org/markup-compatibility/2006" xmlns:aink="http://schemas.microsoft.com/office/drawing/2016/ink" xmlns:am3d="http://schemas.microsoft.com/office/drawing/2017/model3d" xmlns:o="urn:schemas-microsoft-com:office:office" xmlns:r="http://schemas.openxmlformats.org/officeDocument/2006/relationships" xmlns:m="http://schemas.openxmlformats.org/officeDocument/2006/math" xmlns:v="urn:schemas-microsoft-com:vml" xmlns:wp14="http://schemas.microsoft.com/office/word/2010/wordprocessingDrawing" xmlns:wp="http://schemas.openxmlformats.org/drawingml/2006/wordprocessingDrawing" xmlns:w10="urn:schemas-microsoft-com:office:word" xmlns:w="http://schemas.openxmlformats.org/wordprocessingml/2006/main" xmlns:w14="http://schemas.microsoft.com/office/word/2010/wordml" xmlns:w15="http://schemas.microsoft.com/office/word/2012/wordml" xmlns:w16cid="http://schemas.microsoft.com/office/word/2016/wordml/cid" xmlns:w16se="http://schemas.microsoft.com/office/word/2015/wordml/symex" xmlns:wpg="http://schemas.microsoft.com/office/word/2010/wordprocessingGroup" xmlns:wpi="http://schemas.microsoft.com/office/word/2010/wordprocessingInk" xmlns:wne="http://schemas.microsoft.com/office/word/2006/wordml" xmlns:wps="http://schemas.microsoft.com/office/word/2010/wordprocessingShape" mc:Ignorable="w14 w15 w16se w16cid wp14">
   <w:endnote w:type="separator" w:id="-1">
     <w:p>
       <w:r>
@@ -11313,7 +12307,7 @@
 </file>
 
 <file path=word/footnotes.xml><?xml version="1.0" encoding="utf-8"?>
-<w:footnotes xmlns:wpc="http://schemas.microsoft.com/office/word/2010/wordprocessingCanvas" xmlns:cx="http://schemas.microsoft.com/office/drawing/2014/chartex" xmlns:cx1="http://schemas.microsoft.com/office/drawing/2015/9/8/chartex" xmlns:mc="http://schemas.openxmlformats.org/markup-compatibility/2006" xmlns:o="urn:schemas-microsoft-com:office:office" xmlns:r="http://schemas.openxmlformats.org/officeDocument/2006/relationships" xmlns:m="http://schemas.openxmlformats.org/officeDocument/2006/math" xmlns:v="urn:schemas-microsoft-com:vml" xmlns:wp14="http://schemas.microsoft.com/office/word/2010/wordprocessingDrawing" xmlns:wp="http://schemas.openxmlformats.org/drawingml/2006/wordprocessingDrawing" xmlns:w10="urn:schemas-microsoft-com:office:word" xmlns:w="http://schemas.openxmlformats.org/wordprocessingml/2006/main" xmlns:w14="http://schemas.microsoft.com/office/word/2010/wordml" xmlns:w15="http://schemas.microsoft.com/office/word/2012/wordml" xmlns:w16se="http://schemas.microsoft.com/office/word/2015/wordml/symex" xmlns:wpg="http://schemas.microsoft.com/office/word/2010/wordprocessingGroup" xmlns:wpi="http://schemas.microsoft.com/office/word/2010/wordprocessingInk" xmlns:wne="http://schemas.microsoft.com/office/word/2006/wordml" xmlns:wps="http://schemas.microsoft.com/office/word/2010/wordprocessingShape" mc:Ignorable="w14 w15 w16se wp14">
+<w:footnotes xmlns:wpc="http://schemas.microsoft.com/office/word/2010/wordprocessingCanvas" xmlns:cx="http://schemas.microsoft.com/office/drawing/2014/chartex" xmlns:cx1="http://schemas.microsoft.com/office/drawing/2015/9/8/chartex" xmlns:cx2="http://schemas.microsoft.com/office/drawing/2015/10/21/chartex" xmlns:cx3="http://schemas.microsoft.com/office/drawing/2016/5/9/chartex" xmlns:cx4="http://schemas.microsoft.com/office/drawing/2016/5/10/chartex" xmlns:cx5="http://schemas.microsoft.com/office/drawing/2016/5/11/chartex" xmlns:cx6="http://schemas.microsoft.com/office/drawing/2016/5/12/chartex" xmlns:cx7="http://schemas.microsoft.com/office/drawing/2016/5/13/chartex" xmlns:cx8="http://schemas.microsoft.com/office/drawing/2016/5/14/chartex" xmlns:mc="http://schemas.openxmlformats.org/markup-compatibility/2006" xmlns:aink="http://schemas.microsoft.com/office/drawing/2016/ink" xmlns:am3d="http://schemas.microsoft.com/office/drawing/2017/model3d" xmlns:o="urn:schemas-microsoft-com:office:office" xmlns:r="http://schemas.openxmlformats.org/officeDocument/2006/relationships" xmlns:m="http://schemas.openxmlformats.org/officeDocument/2006/math" xmlns:v="urn:schemas-microsoft-com:vml" xmlns:wp14="http://schemas.microsoft.com/office/word/2010/wordprocessingDrawing" xmlns:wp="http://schemas.openxmlformats.org/drawingml/2006/wordprocessingDrawing" xmlns:w10="urn:schemas-microsoft-com:office:word" xmlns:w="http://schemas.openxmlformats.org/wordprocessingml/2006/main" xmlns:w14="http://schemas.microsoft.com/office/word/2010/wordml" xmlns:w15="http://schemas.microsoft.com/office/word/2012/wordml" xmlns:w16cid="http://schemas.microsoft.com/office/word/2016/wordml/cid" xmlns:w16se="http://schemas.microsoft.com/office/word/2015/wordml/symex" xmlns:wpg="http://schemas.microsoft.com/office/word/2010/wordprocessingGroup" xmlns:wpi="http://schemas.microsoft.com/office/word/2010/wordprocessingInk" xmlns:wne="http://schemas.microsoft.com/office/word/2006/wordml" xmlns:wps="http://schemas.microsoft.com/office/word/2010/wordprocessingShape" mc:Ignorable="w14 w15 w16se w16cid wp14">
   <w:footnote w:type="separator" w:id="-1">
     <w:p>
       <w:r>
@@ -11332,7 +12326,7 @@
 </file>
 
 <file path=word/numbering.xml><?xml version="1.0" encoding="utf-8"?>
-<w:numbering xmlns:wpc="http://schemas.microsoft.com/office/word/2010/wordprocessingCanvas" xmlns:cx="http://schemas.microsoft.com/office/drawing/2014/chartex" xmlns:cx1="http://schemas.microsoft.com/office/drawing/2015/9/8/chartex" xmlns:mc="http://schemas.openxmlformats.org/markup-compatibility/2006" xmlns:o="urn:schemas-microsoft-com:office:office" xmlns:r="http://schemas.openxmlformats.org/officeDocument/2006/relationships" xmlns:m="http://schemas.openxmlformats.org/officeDocument/2006/math" xmlns:v="urn:schemas-microsoft-com:vml" xmlns:wp14="http://schemas.microsoft.com/office/word/2010/wordprocessingDrawing" xmlns:wp="http://schemas.openxmlformats.org/drawingml/2006/wordprocessingDrawing" xmlns:w10="urn:schemas-microsoft-com:office:word" xmlns:w="http://schemas.openxmlformats.org/wordprocessingml/2006/main" xmlns:w14="http://schemas.microsoft.com/office/word/2010/wordml" xmlns:w15="http://schemas.microsoft.com/office/word/2012/wordml" xmlns:w16se="http://schemas.microsoft.com/office/word/2015/wordml/symex" xmlns:wpg="http://schemas.microsoft.com/office/word/2010/wordprocessingGroup" xmlns:wpi="http://schemas.microsoft.com/office/word/2010/wordprocessingInk" xmlns:wne="http://schemas.microsoft.com/office/word/2006/wordml" xmlns:wps="http://schemas.microsoft.com/office/word/2010/wordprocessingShape" mc:Ignorable="w14 w15 w16se wp14">
+<w:numbering xmlns:wpc="http://schemas.microsoft.com/office/word/2010/wordprocessingCanvas" xmlns:cx="http://schemas.microsoft.com/office/drawing/2014/chartex" xmlns:cx1="http://schemas.microsoft.com/office/drawing/2015/9/8/chartex" xmlns:cx2="http://schemas.microsoft.com/office/drawing/2015/10/21/chartex" xmlns:cx3="http://schemas.microsoft.com/office/drawing/2016/5/9/chartex" xmlns:cx4="http://schemas.microsoft.com/office/drawing/2016/5/10/chartex" xmlns:cx5="http://schemas.microsoft.com/office/drawing/2016/5/11/chartex" xmlns:cx6="http://schemas.microsoft.com/office/drawing/2016/5/12/chartex" xmlns:cx7="http://schemas.microsoft.com/office/drawing/2016/5/13/chartex" xmlns:cx8="http://schemas.microsoft.com/office/drawing/2016/5/14/chartex" xmlns:mc="http://schemas.openxmlformats.org/markup-compatibility/2006" xmlns:aink="http://schemas.microsoft.com/office/drawing/2016/ink" xmlns:am3d="http://schemas.microsoft.com/office/drawing/2017/model3d" xmlns:o="urn:schemas-microsoft-com:office:office" xmlns:r="http://schemas.openxmlformats.org/officeDocument/2006/relationships" xmlns:m="http://schemas.openxmlformats.org/officeDocument/2006/math" xmlns:v="urn:schemas-microsoft-com:vml" xmlns:wp14="http://schemas.microsoft.com/office/word/2010/wordprocessingDrawing" xmlns:wp="http://schemas.openxmlformats.org/drawingml/2006/wordprocessingDrawing" xmlns:w10="urn:schemas-microsoft-com:office:word" xmlns:w="http://schemas.openxmlformats.org/wordprocessingml/2006/main" xmlns:w14="http://schemas.microsoft.com/office/word/2010/wordml" xmlns:w15="http://schemas.microsoft.com/office/word/2012/wordml" xmlns:w16cid="http://schemas.microsoft.com/office/word/2016/wordml/cid" xmlns:w16se="http://schemas.microsoft.com/office/word/2015/wordml/symex" xmlns:wpg="http://schemas.microsoft.com/office/word/2010/wordprocessingGroup" xmlns:wpi="http://schemas.microsoft.com/office/word/2010/wordprocessingInk" xmlns:wne="http://schemas.microsoft.com/office/word/2006/wordml" xmlns:wps="http://schemas.microsoft.com/office/word/2010/wordprocessingShape" mc:Ignorable="w14 w15 w16se w16cid wp14">
   <w:abstractNum w:abstractNumId="0" w15:restartNumberingAfterBreak="0">
     <w:nsid w:val="044C7EFD"/>
     <w:multiLevelType w:val="hybridMultilevel"/>
@@ -13202,7 +14196,7 @@
 </file>
 
 <file path=word/styles.xml><?xml version="1.0" encoding="utf-8"?>
-<w:styles xmlns:mc="http://schemas.openxmlformats.org/markup-compatibility/2006" xmlns:r="http://schemas.openxmlformats.org/officeDocument/2006/relationships" xmlns:w="http://schemas.openxmlformats.org/wordprocessingml/2006/main" xmlns:w14="http://schemas.microsoft.com/office/word/2010/wordml" xmlns:w15="http://schemas.microsoft.com/office/word/2012/wordml" xmlns:w16se="http://schemas.microsoft.com/office/word/2015/wordml/symex" mc:Ignorable="w14 w15 w16se">
+<w:styles xmlns:mc="http://schemas.openxmlformats.org/markup-compatibility/2006" xmlns:r="http://schemas.openxmlformats.org/officeDocument/2006/relationships" xmlns:w="http://schemas.openxmlformats.org/wordprocessingml/2006/main" xmlns:w14="http://schemas.microsoft.com/office/word/2010/wordml" xmlns:w15="http://schemas.microsoft.com/office/word/2012/wordml" xmlns:w16cid="http://schemas.microsoft.com/office/word/2016/wordml/cid" xmlns:w16se="http://schemas.microsoft.com/office/word/2015/wordml/symex" mc:Ignorable="w14 w15 w16se w16cid">
   <w:docDefaults>
     <w:rPrDefault>
       <w:rPr>
@@ -13218,7 +14212,7 @@
       </w:pPr>
     </w:pPrDefault>
   </w:docDefaults>
-  <w:latentStyles w:defLockedState="0" w:defUIPriority="99" w:defSemiHidden="0" w:defUnhideWhenUsed="0" w:defQFormat="0" w:count="371">
+  <w:latentStyles w:defLockedState="0" w:defUIPriority="99" w:defSemiHidden="0" w:defUnhideWhenUsed="0" w:defQFormat="0" w:count="375">
     <w:lsdException w:name="Normal" w:uiPriority="0" w:qFormat="1"/>
     <w:lsdException w:name="heading 1" w:uiPriority="9" w:qFormat="1"/>
     <w:lsdException w:name="heading 2" w:semiHidden="1" w:uiPriority="9" w:unhideWhenUsed="1" w:qFormat="1"/>
@@ -13324,7 +14318,6 @@
     <w:lsdException w:name="HTML Sample" w:semiHidden="1" w:unhideWhenUsed="1"/>
     <w:lsdException w:name="HTML Typewriter" w:semiHidden="1" w:unhideWhenUsed="1"/>
     <w:lsdException w:name="HTML Variable" w:semiHidden="1" w:unhideWhenUsed="1"/>
-    <w:lsdException w:name="Normal Table" w:semiHidden="1" w:unhideWhenUsed="1"/>
     <w:lsdException w:name="annotation subject" w:semiHidden="1" w:unhideWhenUsed="1"/>
     <w:lsdException w:name="No List" w:semiHidden="1" w:unhideWhenUsed="1"/>
     <w:lsdException w:name="Outline List 1" w:semiHidden="1" w:unhideWhenUsed="1"/>
@@ -13368,10 +14361,8 @@
     <w:lsdException w:name="Table Elegant" w:semiHidden="1" w:unhideWhenUsed="1"/>
     <w:lsdException w:name="Table Professional" w:semiHidden="1" w:unhideWhenUsed="1"/>
     <w:lsdException w:name="Table Subtle 1" w:semiHidden="1" w:unhideWhenUsed="1"/>
-    <w:lsdException w:name="Table Subtle 2" w:semiHidden="1" w:unhideWhenUsed="1"/>
     <w:lsdException w:name="Table Web 1" w:semiHidden="1" w:unhideWhenUsed="1"/>
     <w:lsdException w:name="Table Web 2" w:semiHidden="1" w:unhideWhenUsed="1"/>
-    <w:lsdException w:name="Table Web 3" w:semiHidden="1" w:unhideWhenUsed="1"/>
     <w:lsdException w:name="Balloon Text" w:semiHidden="1" w:unhideWhenUsed="1"/>
     <w:lsdException w:name="Table Grid" w:uiPriority="39"/>
     <w:lsdException w:name="Table Theme" w:semiHidden="1" w:unhideWhenUsed="1"/>
@@ -13590,6 +14581,10 @@
     <w:lsdException w:name="List Table 5 Dark Accent 6" w:uiPriority="50"/>
     <w:lsdException w:name="List Table 6 Colorful Accent 6" w:uiPriority="51"/>
     <w:lsdException w:name="List Table 7 Colorful Accent 6" w:uiPriority="52"/>
+    <w:lsdException w:name="Mention" w:semiHidden="1" w:unhideWhenUsed="1"/>
+    <w:lsdException w:name="Smart Hyperlink" w:semiHidden="1" w:unhideWhenUsed="1"/>
+    <w:lsdException w:name="Hashtag" w:semiHidden="1" w:unhideWhenUsed="1"/>
+    <w:lsdException w:name="Unresolved Mention" w:semiHidden="1" w:unhideWhenUsed="1"/>
   </w:latentStyles>
   <w:style w:type="paragraph" w:default="1" w:styleId="a">
     <w:name w:val="Normal"/>
@@ -13639,8 +14634,8 @@
       <w:u w:val="single"/>
     </w:rPr>
   </w:style>
-  <w:style w:type="character" w:customStyle="1" w:styleId="UnresolvedMention">
-    <w:name w:val="Unresolved Mention"/>
+  <w:style w:type="character" w:customStyle="1" w:styleId="1">
+    <w:name w:val="확인되지 않은 멘션1"/>
     <w:basedOn w:val="a0"/>
     <w:uiPriority w:val="99"/>
     <w:semiHidden/>

</xml_diff>